<commit_message>
- adding HALT command for actuators
</commit_message>
<xml_diff>
--- a/Protocoll_Definition.docx
+++ b/Protocoll_Definition.docx
@@ -671,7 +671,7 @@
                 </w:rPr>
                 <w:fldChar w:fldCharType="separate"/>
               </w:r>
-              <w:hyperlink w:anchor="_Toc470637983" w:history="1">
+              <w:hyperlink w:anchor="_Toc470640553" w:history="1">
                 <w:r>
                   <w:rPr>
                     <w:rStyle w:val="Hyperlink"/>
@@ -717,7 +717,7 @@
                     <w:noProof/>
                     <w:webHidden/>
                   </w:rPr>
-                  <w:instrText xml:space="preserve"> PAGEREF _Toc470637983 \h </w:instrText>
+                  <w:instrText xml:space="preserve"> PAGEREF _Toc470640553 \h </w:instrText>
                 </w:r>
                 <w:r>
                   <w:rPr>
@@ -761,7 +761,7 @@
                   <w:lang w:eastAsia="de-DE"/>
                 </w:rPr>
               </w:pPr>
-              <w:hyperlink w:anchor="_Toc470637984" w:history="1">
+              <w:hyperlink w:anchor="_Toc470640554" w:history="1">
                 <w:r>
                   <w:rPr>
                     <w:rStyle w:val="Hyperlink"/>
@@ -807,7 +807,7 @@
                     <w:noProof/>
                     <w:webHidden/>
                   </w:rPr>
-                  <w:instrText xml:space="preserve"> PAGEREF _Toc470637984 \h </w:instrText>
+                  <w:instrText xml:space="preserve"> PAGEREF _Toc470640554 \h </w:instrText>
                 </w:r>
                 <w:r>
                   <w:rPr>
@@ -851,7 +851,7 @@
                   <w:lang w:eastAsia="de-DE"/>
                 </w:rPr>
               </w:pPr>
-              <w:hyperlink w:anchor="_Toc470637985" w:history="1">
+              <w:hyperlink w:anchor="_Toc470640555" w:history="1">
                 <w:r>
                   <w:rPr>
                     <w:rStyle w:val="Hyperlink"/>
@@ -897,7 +897,7 @@
                     <w:noProof/>
                     <w:webHidden/>
                   </w:rPr>
-                  <w:instrText xml:space="preserve"> PAGEREF _Toc470637985 \h </w:instrText>
+                  <w:instrText xml:space="preserve"> PAGEREF _Toc470640555 \h </w:instrText>
                 </w:r>
                 <w:r>
                   <w:rPr>
@@ -941,7 +941,7 @@
                   <w:lang w:eastAsia="de-DE"/>
                 </w:rPr>
               </w:pPr>
-              <w:hyperlink w:anchor="_Toc470637986" w:history="1">
+              <w:hyperlink w:anchor="_Toc470640556" w:history="1">
                 <w:r>
                   <w:rPr>
                     <w:rStyle w:val="Hyperlink"/>
@@ -987,7 +987,7 @@
                     <w:noProof/>
                     <w:webHidden/>
                   </w:rPr>
-                  <w:instrText xml:space="preserve"> PAGEREF _Toc470637986 \h </w:instrText>
+                  <w:instrText xml:space="preserve"> PAGEREF _Toc470640556 \h </w:instrText>
                 </w:r>
                 <w:r>
                   <w:rPr>
@@ -1031,7 +1031,7 @@
                   <w:lang w:eastAsia="de-DE"/>
                 </w:rPr>
               </w:pPr>
-              <w:hyperlink w:anchor="_Toc470637987" w:history="1">
+              <w:hyperlink w:anchor="_Toc470640557" w:history="1">
                 <w:r>
                   <w:rPr>
                     <w:rStyle w:val="Hyperlink"/>
@@ -1056,7 +1056,7 @@
                     <w:noProof/>
                     <w:lang w:val="en-US"/>
                   </w:rPr>
-                  <w:t>TEMP - Temperature Sensor</w:t>
+                  <w:t>HALT – Halt Command</w:t>
                 </w:r>
                 <w:r>
                   <w:rPr>
@@ -1077,7 +1077,7 @@
                     <w:noProof/>
                     <w:webHidden/>
                   </w:rPr>
-                  <w:instrText xml:space="preserve"> PAGEREF _Toc470637987 \h </w:instrText>
+                  <w:instrText xml:space="preserve"> PAGEREF _Toc470640557 \h </w:instrText>
                 </w:r>
                 <w:r>
                   <w:rPr>
@@ -1121,7 +1121,7 @@
                   <w:lang w:eastAsia="de-DE"/>
                 </w:rPr>
               </w:pPr>
-              <w:hyperlink w:anchor="_Toc470637988" w:history="1">
+              <w:hyperlink w:anchor="_Toc470640558" w:history="1">
                 <w:r>
                   <w:rPr>
                     <w:rStyle w:val="Hyperlink"/>
@@ -1146,7 +1146,7 @@
                     <w:noProof/>
                     <w:lang w:val="en-US"/>
                   </w:rPr>
-                  <w:t>STATE - Enable / Disable Sensor</w:t>
+                  <w:t>TEMP - Temperature Sensor</w:t>
                 </w:r>
                 <w:r>
                   <w:rPr>
@@ -1167,7 +1167,7 @@
                     <w:noProof/>
                     <w:webHidden/>
                   </w:rPr>
-                  <w:instrText xml:space="preserve"> PAGEREF _Toc470637988 \h </w:instrText>
+                  <w:instrText xml:space="preserve"> PAGEREF _Toc470640558 \h </w:instrText>
                 </w:r>
                 <w:r>
                   <w:rPr>
@@ -1211,7 +1211,7 @@
                   <w:lang w:eastAsia="de-DE"/>
                 </w:rPr>
               </w:pPr>
-              <w:hyperlink w:anchor="_Toc470637989" w:history="1">
+              <w:hyperlink w:anchor="_Toc470640559" w:history="1">
                 <w:r>
                   <w:rPr>
                     <w:rStyle w:val="Hyperlink"/>
@@ -1236,7 +1236,7 @@
                     <w:noProof/>
                     <w:lang w:val="en-US"/>
                   </w:rPr>
-                  <w:t>SPEED - Speed Sensor</w:t>
+                  <w:t>STATE - Enable / Disable Sensor</w:t>
                 </w:r>
                 <w:r>
                   <w:rPr>
@@ -1257,7 +1257,7 @@
                     <w:noProof/>
                     <w:webHidden/>
                   </w:rPr>
-                  <w:instrText xml:space="preserve"> PAGEREF _Toc470637989 \h </w:instrText>
+                  <w:instrText xml:space="preserve"> PAGEREF _Toc470640559 \h </w:instrText>
                 </w:r>
                 <w:r>
                   <w:rPr>
@@ -1301,7 +1301,7 @@
                   <w:lang w:eastAsia="de-DE"/>
                 </w:rPr>
               </w:pPr>
-              <w:hyperlink w:anchor="_Toc470637990" w:history="1">
+              <w:hyperlink w:anchor="_Toc470640560" w:history="1">
                 <w:r>
                   <w:rPr>
                     <w:rStyle w:val="Hyperlink"/>
@@ -1309,7 +1309,7 @@
                     <w:noProof/>
                     <w:lang w:val="en-US"/>
                   </w:rPr>
-                  <w:t>1.6</w:t>
+                  <w:t>1.7</w:t>
                 </w:r>
                 <w:r>
                   <w:rPr>
@@ -1326,7 +1326,7 @@
                     <w:noProof/>
                     <w:lang w:val="en-US"/>
                   </w:rPr>
-                  <w:t>RVNFO - Robot Version Information</w:t>
+                  <w:t>SPEED - Speed Sensor</w:t>
                 </w:r>
                 <w:r>
                   <w:rPr>
@@ -1347,7 +1347,7 @@
                     <w:noProof/>
                     <w:webHidden/>
                   </w:rPr>
-                  <w:instrText xml:space="preserve"> PAGEREF _Toc470637990 \h </w:instrText>
+                  <w:instrText xml:space="preserve"> PAGEREF _Toc470640560 \h </w:instrText>
                 </w:r>
                 <w:r>
                   <w:rPr>
@@ -1391,7 +1391,7 @@
                   <w:lang w:eastAsia="de-DE"/>
                 </w:rPr>
               </w:pPr>
-              <w:hyperlink w:anchor="_Toc470637991" w:history="1">
+              <w:hyperlink w:anchor="_Toc470640561" w:history="1">
                 <w:r>
                   <w:rPr>
                     <w:rStyle w:val="Hyperlink"/>
@@ -1399,7 +1399,7 @@
                     <w:noProof/>
                     <w:lang w:val="en-US"/>
                   </w:rPr>
-                  <w:t>1.7</w:t>
+                  <w:t>1.6</w:t>
                 </w:r>
                 <w:r>
                   <w:rPr>
@@ -1416,7 +1416,7 @@
                     <w:noProof/>
                     <w:lang w:val="en-US"/>
                   </w:rPr>
-                  <w:t>LIGHT - Light Sensor</w:t>
+                  <w:t>RVNFO - Robot Version Information</w:t>
                 </w:r>
                 <w:r>
                   <w:rPr>
@@ -1437,7 +1437,7 @@
                     <w:noProof/>
                     <w:webHidden/>
                   </w:rPr>
-                  <w:instrText xml:space="preserve"> PAGEREF _Toc470637991 \h </w:instrText>
+                  <w:instrText xml:space="preserve"> PAGEREF _Toc470640561 \h </w:instrText>
                 </w:r>
                 <w:r>
                   <w:rPr>
@@ -1481,7 +1481,7 @@
                   <w:lang w:eastAsia="de-DE"/>
                 </w:rPr>
               </w:pPr>
-              <w:hyperlink w:anchor="_Toc470637992" w:history="1">
+              <w:hyperlink w:anchor="_Toc470640562" w:history="1">
                 <w:r>
                   <w:rPr>
                     <w:rStyle w:val="Hyperlink"/>
@@ -1489,7 +1489,7 @@
                     <w:noProof/>
                     <w:lang w:val="en-US"/>
                   </w:rPr>
-                  <w:t>1.8</w:t>
+                  <w:t>1.7</w:t>
                 </w:r>
                 <w:r>
                   <w:rPr>
@@ -1506,7 +1506,7 @@
                     <w:noProof/>
                     <w:lang w:val="en-US"/>
                   </w:rPr>
-                  <w:t>ERROR - Robot Error Information</w:t>
+                  <w:t>LIGHT - Light Sensor</w:t>
                 </w:r>
                 <w:r>
                   <w:rPr>
@@ -1527,7 +1527,7 @@
                     <w:noProof/>
                     <w:webHidden/>
                   </w:rPr>
-                  <w:instrText xml:space="preserve"> PAGEREF _Toc470637992 \h </w:instrText>
+                  <w:instrText xml:space="preserve"> PAGEREF _Toc470640562 \h </w:instrText>
                 </w:r>
                 <w:r>
                   <w:rPr>
@@ -1571,7 +1571,7 @@
                   <w:lang w:eastAsia="de-DE"/>
                 </w:rPr>
               </w:pPr>
-              <w:hyperlink w:anchor="_Toc470637993" w:history="1">
+              <w:hyperlink w:anchor="_Toc470640563" w:history="1">
                 <w:r>
                   <w:rPr>
                     <w:rStyle w:val="Hyperlink"/>
@@ -1579,7 +1579,7 @@
                     <w:noProof/>
                     <w:lang w:val="en-US"/>
                   </w:rPr>
-                  <w:t>1.9</w:t>
+                  <w:t>1.8</w:t>
                 </w:r>
                 <w:r>
                   <w:rPr>
@@ -1596,6 +1596,96 @@
                     <w:noProof/>
                     <w:lang w:val="en-US"/>
                   </w:rPr>
+                  <w:t>ERROR - Robot Error Information</w:t>
+                </w:r>
+                <w:r>
+                  <w:rPr>
+                    <w:noProof/>
+                    <w:webHidden/>
+                  </w:rPr>
+                  <w:tab/>
+                </w:r>
+                <w:r>
+                  <w:rPr>
+                    <w:noProof/>
+                    <w:webHidden/>
+                  </w:rPr>
+                  <w:fldChar w:fldCharType="begin"/>
+                </w:r>
+                <w:r>
+                  <w:rPr>
+                    <w:noProof/>
+                    <w:webHidden/>
+                  </w:rPr>
+                  <w:instrText xml:space="preserve"> PAGEREF _Toc470640563 \h </w:instrText>
+                </w:r>
+                <w:r>
+                  <w:rPr>
+                    <w:noProof/>
+                    <w:webHidden/>
+                  </w:rPr>
+                </w:r>
+                <w:r>
+                  <w:rPr>
+                    <w:noProof/>
+                    <w:webHidden/>
+                  </w:rPr>
+                  <w:fldChar w:fldCharType="separate"/>
+                </w:r>
+                <w:r>
+                  <w:rPr>
+                    <w:noProof/>
+                    <w:webHidden/>
+                  </w:rPr>
+                  <w:t>13</w:t>
+                </w:r>
+                <w:r>
+                  <w:rPr>
+                    <w:noProof/>
+                    <w:webHidden/>
+                  </w:rPr>
+                  <w:fldChar w:fldCharType="end"/>
+                </w:r>
+              </w:hyperlink>
+            </w:p>
+            <w:p>
+              <w:pPr>
+                <w:pStyle w:val="Verzeichnis2"/>
+                <w:tabs>
+                  <w:tab w:val="left" w:pos="880"/>
+                  <w:tab w:val="right" w:leader="dot" w:pos="9062"/>
+                </w:tabs>
+                <w:rPr>
+                  <w:rFonts w:eastAsiaTheme="minorEastAsia"/>
+                  <w:noProof/>
+                  <w:lang w:eastAsia="de-DE"/>
+                </w:rPr>
+              </w:pPr>
+              <w:hyperlink w:anchor="_Toc470640564" w:history="1">
+                <w:r>
+                  <w:rPr>
+                    <w:rStyle w:val="Hyperlink"/>
+                    <w:rFonts w:ascii="Courier New" w:hAnsi="Courier New" w:cs="Courier New"/>
+                    <w:noProof/>
+                    <w:lang w:val="en-US"/>
+                  </w:rPr>
+                  <w:t>1.9</w:t>
+                </w:r>
+                <w:r>
+                  <w:rPr>
+                    <w:rFonts w:eastAsiaTheme="minorEastAsia"/>
+                    <w:noProof/>
+                    <w:lang w:eastAsia="de-DE"/>
+                  </w:rPr>
+                  <w:tab/>
+                </w:r>
+                <w:r>
+                  <w:rPr>
+                    <w:rStyle w:val="Hyperlink"/>
+                    <w:rFonts w:ascii="Courier New" w:hAnsi="Courier New" w:cs="Courier New"/>
+                    <w:noProof/>
+                    <w:lang w:val="en-US"/>
+                  </w:rPr>
                   <w:t>WARNING - Robot Warning Information</w:t>
                 </w:r>
                 <w:r>
@@ -1617,7 +1707,7 @@
                     <w:noProof/>
                     <w:webHidden/>
                   </w:rPr>
-                  <w:instrText xml:space="preserve"> PAGEREF _Toc470637993 \h </w:instrText>
+                  <w:instrText xml:space="preserve"> PAGEREF _Toc470640564 \h </w:instrText>
                 </w:r>
                 <w:r>
                   <w:rPr>
@@ -1637,7 +1727,7 @@
                     <w:noProof/>
                     <w:webHidden/>
                   </w:rPr>
-                  <w:t>13</w:t>
+                  <w:t>14</w:t>
                 </w:r>
                 <w:r>
                   <w:rPr>
@@ -1661,7 +1751,7 @@
                   <w:lang w:eastAsia="de-DE"/>
                 </w:rPr>
               </w:pPr>
-              <w:hyperlink w:anchor="_Toc470637994" w:history="1">
+              <w:hyperlink w:anchor="_Toc470640565" w:history="1">
                 <w:r>
                   <w:rPr>
                     <w:rStyle w:val="Hyperlink"/>
@@ -1707,7 +1797,7 @@
                     <w:noProof/>
                     <w:webHidden/>
                   </w:rPr>
-                  <w:instrText xml:space="preserve"> PAGEREF _Toc470637994 \h </w:instrText>
+                  <w:instrText xml:space="preserve"> PAGEREF _Toc470640565 \h </w:instrText>
                 </w:r>
                 <w:r>
                   <w:rPr>
@@ -1727,7 +1817,7 @@
                     <w:noProof/>
                     <w:webHidden/>
                   </w:rPr>
-                  <w:t>14</w:t>
+                  <w:t>15</w:t>
                 </w:r>
                 <w:r>
                   <w:rPr>
@@ -1751,7 +1841,7 @@
                   <w:lang w:eastAsia="de-DE"/>
                 </w:rPr>
               </w:pPr>
-              <w:hyperlink w:anchor="_Toc470637995" w:history="1">
+              <w:hyperlink w:anchor="_Toc470640566" w:history="1">
                 <w:r>
                   <w:rPr>
                     <w:rStyle w:val="Hyperlink"/>
@@ -1797,7 +1887,7 @@
                     <w:noProof/>
                     <w:webHidden/>
                   </w:rPr>
-                  <w:instrText xml:space="preserve"> PAGEREF _Toc470637995 \h </w:instrText>
+                  <w:instrText xml:space="preserve"> PAGEREF _Toc470640566 \h </w:instrText>
                 </w:r>
                 <w:r>
                   <w:rPr>
@@ -1817,7 +1907,7 @@
                     <w:noProof/>
                     <w:webHidden/>
                   </w:rPr>
-                  <w:t>15</w:t>
+                  <w:t>16</w:t>
                 </w:r>
                 <w:r>
                   <w:rPr>
@@ -1841,7 +1931,7 @@
                   <w:lang w:eastAsia="de-DE"/>
                 </w:rPr>
               </w:pPr>
-              <w:hyperlink w:anchor="_Toc470637996" w:history="1">
+              <w:hyperlink w:anchor="_Toc470640567" w:history="1">
                 <w:r>
                   <w:rPr>
                     <w:rStyle w:val="Hyperlink"/>
@@ -1887,7 +1977,7 @@
                     <w:noProof/>
                     <w:webHidden/>
                   </w:rPr>
-                  <w:instrText xml:space="preserve"> PAGEREF _Toc470637996 \h </w:instrText>
+                  <w:instrText xml:space="preserve"> PAGEREF _Toc470640567 \h </w:instrText>
                 </w:r>
                 <w:r>
                   <w:rPr>
@@ -1907,7 +1997,7 @@
                     <w:noProof/>
                     <w:webHidden/>
                   </w:rPr>
-                  <w:t>16</w:t>
+                  <w:t>17</w:t>
                 </w:r>
                 <w:r>
                   <w:rPr>
@@ -1931,7 +2021,7 @@
                   <w:lang w:eastAsia="de-DE"/>
                 </w:rPr>
               </w:pPr>
-              <w:hyperlink w:anchor="_Toc470637997" w:history="1">
+              <w:hyperlink w:anchor="_Toc470640568" w:history="1">
                 <w:r>
                   <w:rPr>
                     <w:rStyle w:val="Hyperlink"/>
@@ -1977,7 +2067,7 @@
                     <w:noProof/>
                     <w:webHidden/>
                   </w:rPr>
-                  <w:instrText xml:space="preserve"> PAGEREF _Toc470637997 \h </w:instrText>
+                  <w:instrText xml:space="preserve"> PAGEREF _Toc470640568 \h </w:instrText>
                 </w:r>
                 <w:r>
                   <w:rPr>
@@ -1997,7 +2087,7 @@
                     <w:noProof/>
                     <w:webHidden/>
                   </w:rPr>
-                  <w:t>17</w:t>
+                  <w:t>18</w:t>
                 </w:r>
                 <w:r>
                   <w:rPr>
@@ -2021,7 +2111,7 @@
                   <w:lang w:eastAsia="de-DE"/>
                 </w:rPr>
               </w:pPr>
-              <w:hyperlink w:anchor="_Toc470637998" w:history="1">
+              <w:hyperlink w:anchor="_Toc470640569" w:history="1">
                 <w:r>
                   <w:rPr>
                     <w:rStyle w:val="Hyperlink"/>
@@ -2067,7 +2157,7 @@
                     <w:noProof/>
                     <w:webHidden/>
                   </w:rPr>
-                  <w:instrText xml:space="preserve"> PAGEREF _Toc470637998 \h </w:instrText>
+                  <w:instrText xml:space="preserve"> PAGEREF _Toc470640569 \h </w:instrText>
                 </w:r>
                 <w:r>
                   <w:rPr>
@@ -2087,7 +2177,7 @@
                     <w:noProof/>
                     <w:webHidden/>
                   </w:rPr>
-                  <w:t>18</w:t>
+                  <w:t>19</w:t>
                 </w:r>
                 <w:r>
                   <w:rPr>
@@ -2111,7 +2201,7 @@
                   <w:lang w:eastAsia="de-DE"/>
                 </w:rPr>
               </w:pPr>
-              <w:hyperlink w:anchor="_Toc470637999" w:history="1">
+              <w:hyperlink w:anchor="_Toc470640570" w:history="1">
                 <w:r>
                   <w:rPr>
                     <w:rStyle w:val="Hyperlink"/>
@@ -2157,7 +2247,7 @@
                     <w:noProof/>
                     <w:webHidden/>
                   </w:rPr>
-                  <w:instrText xml:space="preserve"> PAGEREF _Toc470637999 \h </w:instrText>
+                  <w:instrText xml:space="preserve"> PAGEREF _Toc470640570 \h </w:instrText>
                 </w:r>
                 <w:r>
                   <w:rPr>
@@ -2177,7 +2267,7 @@
                     <w:noProof/>
                     <w:webHidden/>
                   </w:rPr>
-                  <w:t>19</w:t>
+                  <w:t>20</w:t>
                 </w:r>
                 <w:r>
                   <w:rPr>
@@ -2201,7 +2291,7 @@
                   <w:lang w:eastAsia="de-DE"/>
                 </w:rPr>
               </w:pPr>
-              <w:hyperlink w:anchor="_Toc470638000" w:history="1">
+              <w:hyperlink w:anchor="_Toc470640571" w:history="1">
                 <w:r>
                   <w:rPr>
                     <w:rStyle w:val="Hyperlink"/>
@@ -2247,7 +2337,7 @@
                     <w:noProof/>
                     <w:webHidden/>
                   </w:rPr>
-                  <w:instrText xml:space="preserve"> PAGEREF _Toc470638000 \h </w:instrText>
+                  <w:instrText xml:space="preserve"> PAGEREF _Toc470640571 \h </w:instrText>
                 </w:r>
                 <w:r>
                   <w:rPr>
@@ -2267,7 +2357,7 @@
                     <w:noProof/>
                     <w:webHidden/>
                   </w:rPr>
-                  <w:t>20</w:t>
+                  <w:t>21</w:t>
                 </w:r>
                 <w:r>
                   <w:rPr>
@@ -2291,7 +2381,7 @@
                   <w:lang w:eastAsia="de-DE"/>
                 </w:rPr>
               </w:pPr>
-              <w:hyperlink w:anchor="_Toc470638001" w:history="1">
+              <w:hyperlink w:anchor="_Toc470640572" w:history="1">
                 <w:r>
                   <w:rPr>
                     <w:rStyle w:val="Hyperlink"/>
@@ -2337,7 +2427,7 @@
                     <w:noProof/>
                     <w:webHidden/>
                   </w:rPr>
-                  <w:instrText xml:space="preserve"> PAGEREF _Toc470638001 \h </w:instrText>
+                  <w:instrText xml:space="preserve"> PAGEREF _Toc470640572 \h </w:instrText>
                 </w:r>
                 <w:r>
                   <w:rPr>
@@ -2357,7 +2447,7 @@
                     <w:noProof/>
                     <w:webHidden/>
                   </w:rPr>
-                  <w:t>21</w:t>
+                  <w:t>22</w:t>
                 </w:r>
                 <w:r>
                   <w:rPr>
@@ -2381,7 +2471,7 @@
                   <w:lang w:eastAsia="de-DE"/>
                 </w:rPr>
               </w:pPr>
-              <w:hyperlink w:anchor="_Toc470638002" w:history="1">
+              <w:hyperlink w:anchor="_Toc470640573" w:history="1">
                 <w:r>
                   <w:rPr>
                     <w:rStyle w:val="Hyperlink"/>
@@ -2427,7 +2517,7 @@
                     <w:noProof/>
                     <w:webHidden/>
                   </w:rPr>
-                  <w:instrText xml:space="preserve"> PAGEREF _Toc470638002 \h </w:instrText>
+                  <w:instrText xml:space="preserve"> PAGEREF _Toc470640573 \h </w:instrText>
                 </w:r>
                 <w:r>
                   <w:rPr>
@@ -2447,7 +2537,7 @@
                     <w:noProof/>
                     <w:webHidden/>
                   </w:rPr>
-                  <w:t>22</w:t>
+                  <w:t>23</w:t>
                 </w:r>
                 <w:r>
                   <w:rPr>
@@ -2471,7 +2561,7 @@
                   <w:lang w:eastAsia="de-DE"/>
                 </w:rPr>
               </w:pPr>
-              <w:hyperlink w:anchor="_Toc470638003" w:history="1">
+              <w:hyperlink w:anchor="_Toc470640574" w:history="1">
                 <w:r>
                   <w:rPr>
                     <w:rStyle w:val="Hyperlink"/>
@@ -2517,7 +2607,7 @@
                     <w:noProof/>
                     <w:webHidden/>
                   </w:rPr>
-                  <w:instrText xml:space="preserve"> PAGEREF _Toc470638003 \h </w:instrText>
+                  <w:instrText xml:space="preserve"> PAGEREF _Toc470640574 \h </w:instrText>
                 </w:r>
                 <w:r>
                   <w:rPr>
@@ -2537,7 +2627,7 @@
                     <w:noProof/>
                     <w:webHidden/>
                   </w:rPr>
-                  <w:t>23</w:t>
+                  <w:t>24</w:t>
                 </w:r>
                 <w:r>
                   <w:rPr>
@@ -2561,7 +2651,7 @@
                   <w:lang w:eastAsia="de-DE"/>
                 </w:rPr>
               </w:pPr>
-              <w:hyperlink w:anchor="_Toc470638004" w:history="1">
+              <w:hyperlink w:anchor="_Toc470640575" w:history="1">
                 <w:r>
                   <w:rPr>
                     <w:rStyle w:val="Hyperlink"/>
@@ -2607,7 +2697,7 @@
                     <w:noProof/>
                     <w:webHidden/>
                   </w:rPr>
-                  <w:instrText xml:space="preserve"> PAGEREF _Toc470638004 \h </w:instrText>
+                  <w:instrText xml:space="preserve"> PAGEREF _Toc470640575 \h </w:instrText>
                 </w:r>
                 <w:r>
                   <w:rPr>
@@ -2627,7 +2717,7 @@
                     <w:noProof/>
                     <w:webHidden/>
                   </w:rPr>
-                  <w:t>24</w:t>
+                  <w:t>25</w:t>
                 </w:r>
                 <w:r>
                   <w:rPr>
@@ -2651,7 +2741,7 @@
                   <w:lang w:eastAsia="de-DE"/>
                 </w:rPr>
               </w:pPr>
-              <w:hyperlink w:anchor="_Toc470638005" w:history="1">
+              <w:hyperlink w:anchor="_Toc470640576" w:history="1">
                 <w:r>
                   <w:rPr>
                     <w:rStyle w:val="Hyperlink"/>
@@ -2697,7 +2787,7 @@
                     <w:noProof/>
                     <w:webHidden/>
                   </w:rPr>
-                  <w:instrText xml:space="preserve"> PAGEREF _Toc470638005 \h </w:instrText>
+                  <w:instrText xml:space="preserve"> PAGEREF _Toc470640576 \h </w:instrText>
                 </w:r>
                 <w:r>
                   <w:rPr>
@@ -2717,7 +2807,7 @@
                     <w:noProof/>
                     <w:webHidden/>
                   </w:rPr>
-                  <w:t>25</w:t>
+                  <w:t>26</w:t>
                 </w:r>
                 <w:r>
                   <w:rPr>
@@ -2741,7 +2831,7 @@
                   <w:lang w:eastAsia="de-DE"/>
                 </w:rPr>
               </w:pPr>
-              <w:hyperlink w:anchor="_Toc470638006" w:history="1">
+              <w:hyperlink w:anchor="_Toc470640577" w:history="1">
                 <w:r>
                   <w:rPr>
                     <w:rStyle w:val="Hyperlink"/>
@@ -2787,7 +2877,7 @@
                     <w:noProof/>
                     <w:webHidden/>
                   </w:rPr>
-                  <w:instrText xml:space="preserve"> PAGEREF _Toc470638006 \h </w:instrText>
+                  <w:instrText xml:space="preserve"> PAGEREF _Toc470640577 \h </w:instrText>
                 </w:r>
                 <w:r>
                   <w:rPr>
@@ -2807,7 +2897,7 @@
                     <w:noProof/>
                     <w:webHidden/>
                   </w:rPr>
-                  <w:t>26</w:t>
+                  <w:t>27</w:t>
                 </w:r>
                 <w:r>
                   <w:rPr>
@@ -2831,7 +2921,7 @@
                   <w:lang w:eastAsia="de-DE"/>
                 </w:rPr>
               </w:pPr>
-              <w:hyperlink w:anchor="_Toc470638007" w:history="1">
+              <w:hyperlink w:anchor="_Toc470640578" w:history="1">
                 <w:r>
                   <w:rPr>
                     <w:rStyle w:val="Hyperlink"/>
@@ -2877,7 +2967,7 @@
                     <w:noProof/>
                     <w:webHidden/>
                   </w:rPr>
-                  <w:instrText xml:space="preserve"> PAGEREF _Toc470638007 \h </w:instrText>
+                  <w:instrText xml:space="preserve"> PAGEREF _Toc470640578 \h </w:instrText>
                 </w:r>
                 <w:r>
                   <w:rPr>
@@ -2897,7 +2987,7 @@
                     <w:noProof/>
                     <w:webHidden/>
                   </w:rPr>
-                  <w:t>27</w:t>
+                  <w:t>28</w:t>
                 </w:r>
                 <w:r>
                   <w:rPr>
@@ -2921,7 +3011,7 @@
                   <w:lang w:eastAsia="de-DE"/>
                 </w:rPr>
               </w:pPr>
-              <w:hyperlink w:anchor="_Toc470638008" w:history="1">
+              <w:hyperlink w:anchor="_Toc470640579" w:history="1">
                 <w:r>
                   <w:rPr>
                     <w:rStyle w:val="Hyperlink"/>
@@ -2967,7 +3057,7 @@
                     <w:noProof/>
                     <w:webHidden/>
                   </w:rPr>
-                  <w:instrText xml:space="preserve"> PAGEREF _Toc470638008 \h </w:instrText>
+                  <w:instrText xml:space="preserve"> PAGEREF _Toc470640579 \h </w:instrText>
                 </w:r>
                 <w:r>
                   <w:rPr>
@@ -2987,7 +3077,7 @@
                     <w:noProof/>
                     <w:webHidden/>
                   </w:rPr>
-                  <w:t>28</w:t>
+                  <w:t>29</w:t>
                 </w:r>
                 <w:r>
                   <w:rPr>
@@ -3011,7 +3101,7 @@
                   <w:lang w:eastAsia="de-DE"/>
                 </w:rPr>
               </w:pPr>
-              <w:hyperlink w:anchor="_Toc470638009" w:history="1">
+              <w:hyperlink w:anchor="_Toc470640580" w:history="1">
                 <w:r>
                   <w:rPr>
                     <w:rStyle w:val="Hyperlink"/>
@@ -3057,7 +3147,7 @@
                     <w:noProof/>
                     <w:webHidden/>
                   </w:rPr>
-                  <w:instrText xml:space="preserve"> PAGEREF _Toc470638009 \h </w:instrText>
+                  <w:instrText xml:space="preserve"> PAGEREF _Toc470640580 \h </w:instrText>
                 </w:r>
                 <w:r>
                   <w:rPr>
@@ -3077,7 +3167,7 @@
                     <w:noProof/>
                     <w:webHidden/>
                   </w:rPr>
-                  <w:t>29</w:t>
+                  <w:t>30</w:t>
                 </w:r>
                 <w:r>
                   <w:rPr>
@@ -3101,7 +3191,7 @@
                   <w:lang w:eastAsia="de-DE"/>
                 </w:rPr>
               </w:pPr>
-              <w:hyperlink w:anchor="_Toc470638010" w:history="1">
+              <w:hyperlink w:anchor="_Toc470640581" w:history="1">
                 <w:r>
                   <w:rPr>
                     <w:rStyle w:val="Hyperlink"/>
@@ -3147,7 +3237,7 @@
                     <w:noProof/>
                     <w:webHidden/>
                   </w:rPr>
-                  <w:instrText xml:space="preserve"> PAGEREF _Toc470638010 \h </w:instrText>
+                  <w:instrText xml:space="preserve"> PAGEREF _Toc470640581 \h </w:instrText>
                 </w:r>
                 <w:r>
                   <w:rPr>
@@ -3167,7 +3257,7 @@
                     <w:noProof/>
                     <w:webHidden/>
                   </w:rPr>
-                  <w:t>30</w:t>
+                  <w:t>31</w:t>
                 </w:r>
                 <w:r>
                   <w:rPr>
@@ -3191,7 +3281,7 @@
                   <w:lang w:eastAsia="de-DE"/>
                 </w:rPr>
               </w:pPr>
-              <w:hyperlink w:anchor="_Toc470638011" w:history="1">
+              <w:hyperlink w:anchor="_Toc470640582" w:history="1">
                 <w:r>
                   <w:rPr>
                     <w:rStyle w:val="Hyperlink"/>
@@ -3237,7 +3327,7 @@
                     <w:noProof/>
                     <w:webHidden/>
                   </w:rPr>
-                  <w:instrText xml:space="preserve"> PAGEREF _Toc470638011 \h </w:instrText>
+                  <w:instrText xml:space="preserve"> PAGEREF _Toc470640582 \h </w:instrText>
                 </w:r>
                 <w:r>
                   <w:rPr>
@@ -3257,7 +3347,7 @@
                     <w:noProof/>
                     <w:webHidden/>
                   </w:rPr>
-                  <w:t>31</w:t>
+                  <w:t>32</w:t>
                 </w:r>
                 <w:r>
                   <w:rPr>
@@ -3281,7 +3371,7 @@
                   <w:lang w:eastAsia="de-DE"/>
                 </w:rPr>
               </w:pPr>
-              <w:hyperlink w:anchor="_Toc470638012" w:history="1">
+              <w:hyperlink w:anchor="_Toc470640583" w:history="1">
                 <w:r>
                   <w:rPr>
                     <w:rStyle w:val="Hyperlink"/>
@@ -3327,7 +3417,7 @@
                     <w:noProof/>
                     <w:webHidden/>
                   </w:rPr>
-                  <w:instrText xml:space="preserve"> PAGEREF _Toc470638012 \h </w:instrText>
+                  <w:instrText xml:space="preserve"> PAGEREF _Toc470640583 \h </w:instrText>
                 </w:r>
                 <w:r>
                   <w:rPr>
@@ -3347,7 +3437,7 @@
                     <w:noProof/>
                     <w:webHidden/>
                   </w:rPr>
-                  <w:t>33</w:t>
+                  <w:t>34</w:t>
                 </w:r>
                 <w:r>
                   <w:rPr>
@@ -3371,7 +3461,7 @@
                   <w:lang w:eastAsia="de-DE"/>
                 </w:rPr>
               </w:pPr>
-              <w:hyperlink w:anchor="_Toc470638013" w:history="1">
+              <w:hyperlink w:anchor="_Toc470640584" w:history="1">
                 <w:r>
                   <w:rPr>
                     <w:rStyle w:val="Hyperlink"/>
@@ -3417,7 +3507,7 @@
                     <w:noProof/>
                     <w:webHidden/>
                   </w:rPr>
-                  <w:instrText xml:space="preserve"> PAGEREF _Toc470638013 \h </w:instrText>
+                  <w:instrText xml:space="preserve"> PAGEREF _Toc470640584 \h </w:instrText>
                 </w:r>
                 <w:r>
                   <w:rPr>
@@ -3437,7 +3527,7 @@
                     <w:noProof/>
                     <w:webHidden/>
                   </w:rPr>
-                  <w:t>34</w:t>
+                  <w:t>35</w:t>
                 </w:r>
                 <w:r>
                   <w:rPr>
@@ -3461,7 +3551,7 @@
                   <w:lang w:eastAsia="de-DE"/>
                 </w:rPr>
               </w:pPr>
-              <w:hyperlink w:anchor="_Toc470638014" w:history="1">
+              <w:hyperlink w:anchor="_Toc470640585" w:history="1">
                 <w:r>
                   <w:rPr>
                     <w:rStyle w:val="Hyperlink"/>
@@ -3507,7 +3597,7 @@
                     <w:noProof/>
                     <w:webHidden/>
                   </w:rPr>
-                  <w:instrText xml:space="preserve"> PAGEREF _Toc470638014 \h </w:instrText>
+                  <w:instrText xml:space="preserve"> PAGEREF _Toc470640585 \h </w:instrText>
                 </w:r>
                 <w:r>
                   <w:rPr>
@@ -3527,7 +3617,7 @@
                     <w:noProof/>
                     <w:webHidden/>
                   </w:rPr>
-                  <w:t>36</w:t>
+                  <w:t>37</w:t>
                 </w:r>
                 <w:r>
                   <w:rPr>
@@ -3551,7 +3641,7 @@
                   <w:lang w:eastAsia="de-DE"/>
                 </w:rPr>
               </w:pPr>
-              <w:hyperlink w:anchor="_Toc470638015" w:history="1">
+              <w:hyperlink w:anchor="_Toc470640586" w:history="1">
                 <w:r>
                   <w:rPr>
                     <w:rStyle w:val="Hyperlink"/>
@@ -3597,7 +3687,7 @@
                     <w:noProof/>
                     <w:webHidden/>
                   </w:rPr>
-                  <w:instrText xml:space="preserve"> PAGEREF _Toc470638015 \h </w:instrText>
+                  <w:instrText xml:space="preserve"> PAGEREF _Toc470640586 \h </w:instrText>
                 </w:r>
                 <w:r>
                   <w:rPr>
@@ -3617,7 +3707,7 @@
                     <w:noProof/>
                     <w:webHidden/>
                   </w:rPr>
-                  <w:t>37</w:t>
+                  <w:t>38</w:t>
                 </w:r>
                 <w:r>
                   <w:rPr>
@@ -3641,7 +3731,7 @@
                   <w:lang w:eastAsia="de-DE"/>
                 </w:rPr>
               </w:pPr>
-              <w:hyperlink w:anchor="_Toc470638016" w:history="1">
+              <w:hyperlink w:anchor="_Toc470640587" w:history="1">
                 <w:r>
                   <w:rPr>
                     <w:rStyle w:val="Hyperlink"/>
@@ -3687,7 +3777,7 @@
                     <w:noProof/>
                     <w:webHidden/>
                   </w:rPr>
-                  <w:instrText xml:space="preserve"> PAGEREF _Toc470638016 \h </w:instrText>
+                  <w:instrText xml:space="preserve"> PAGEREF _Toc470640587 \h </w:instrText>
                 </w:r>
                 <w:r>
                   <w:rPr>
@@ -3707,7 +3797,7 @@
                     <w:noProof/>
                     <w:webHidden/>
                   </w:rPr>
-                  <w:t>38</w:t>
+                  <w:t>39</w:t>
                 </w:r>
                 <w:r>
                   <w:rPr>
@@ -3731,7 +3821,7 @@
                   <w:lang w:eastAsia="de-DE"/>
                 </w:rPr>
               </w:pPr>
-              <w:hyperlink w:anchor="_Toc470638017" w:history="1">
+              <w:hyperlink w:anchor="_Toc470640588" w:history="1">
                 <w:r>
                   <w:rPr>
                     <w:rStyle w:val="Hyperlink"/>
@@ -3777,7 +3867,7 @@
                     <w:noProof/>
                     <w:webHidden/>
                   </w:rPr>
-                  <w:instrText xml:space="preserve"> PAGEREF _Toc470638017 \h </w:instrText>
+                  <w:instrText xml:space="preserve"> PAGEREF _Toc470640588 \h </w:instrText>
                 </w:r>
                 <w:r>
                   <w:rPr>
@@ -3797,7 +3887,7 @@
                     <w:noProof/>
                     <w:webHidden/>
                   </w:rPr>
-                  <w:t>39</w:t>
+                  <w:t>40</w:t>
                 </w:r>
                 <w:r>
                   <w:rPr>
@@ -3821,7 +3911,7 @@
                   <w:lang w:eastAsia="de-DE"/>
                 </w:rPr>
               </w:pPr>
-              <w:hyperlink w:anchor="_Toc470638018" w:history="1">
+              <w:hyperlink w:anchor="_Toc470640589" w:history="1">
                 <w:r>
                   <w:rPr>
                     <w:rStyle w:val="Hyperlink"/>
@@ -3867,7 +3957,7 @@
                     <w:noProof/>
                     <w:webHidden/>
                   </w:rPr>
-                  <w:instrText xml:space="preserve"> PAGEREF _Toc470638018 \h </w:instrText>
+                  <w:instrText xml:space="preserve"> PAGEREF _Toc470640589 \h </w:instrText>
                 </w:r>
                 <w:r>
                   <w:rPr>
@@ -3887,7 +3977,7 @@
                     <w:noProof/>
                     <w:webHidden/>
                   </w:rPr>
-                  <w:t>40</w:t>
+                  <w:t>41</w:t>
                 </w:r>
                 <w:r>
                   <w:rPr>
@@ -3911,7 +4001,7 @@
                   <w:lang w:eastAsia="de-DE"/>
                 </w:rPr>
               </w:pPr>
-              <w:hyperlink w:anchor="_Toc470638019" w:history="1">
+              <w:hyperlink w:anchor="_Toc470640590" w:history="1">
                 <w:r>
                   <w:rPr>
                     <w:rStyle w:val="Hyperlink"/>
@@ -3957,7 +4047,7 @@
                     <w:noProof/>
                     <w:webHidden/>
                   </w:rPr>
-                  <w:instrText xml:space="preserve"> PAGEREF _Toc470638019 \h </w:instrText>
+                  <w:instrText xml:space="preserve"> PAGEREF _Toc470640590 \h </w:instrText>
                 </w:r>
                 <w:r>
                   <w:rPr>
@@ -3977,7 +4067,7 @@
                     <w:noProof/>
                     <w:webHidden/>
                   </w:rPr>
-                  <w:t>41</w:t>
+                  <w:t>42</w:t>
                 </w:r>
                 <w:r>
                   <w:rPr>
@@ -4001,7 +4091,7 @@
                   <w:lang w:eastAsia="de-DE"/>
                 </w:rPr>
               </w:pPr>
-              <w:hyperlink w:anchor="_Toc470638020" w:history="1">
+              <w:hyperlink w:anchor="_Toc470640591" w:history="1">
                 <w:r>
                   <w:rPr>
                     <w:rStyle w:val="Hyperlink"/>
@@ -4047,7 +4137,7 @@
                     <w:noProof/>
                     <w:webHidden/>
                   </w:rPr>
-                  <w:instrText xml:space="preserve"> PAGEREF _Toc470638020 \h </w:instrText>
+                  <w:instrText xml:space="preserve"> PAGEREF _Toc470640591 \h </w:instrText>
                 </w:r>
                 <w:r>
                   <w:rPr>
@@ -4067,7 +4157,7 @@
                     <w:noProof/>
                     <w:webHidden/>
                   </w:rPr>
-                  <w:t>42</w:t>
+                  <w:t>43</w:t>
                 </w:r>
                 <w:r>
                   <w:rPr>
@@ -4091,7 +4181,7 @@
                   <w:lang w:eastAsia="de-DE"/>
                 </w:rPr>
               </w:pPr>
-              <w:hyperlink w:anchor="_Toc470638021" w:history="1">
+              <w:hyperlink w:anchor="_Toc470640592" w:history="1">
                 <w:r>
                   <w:rPr>
                     <w:rStyle w:val="Hyperlink"/>
@@ -4137,7 +4227,7 @@
                     <w:noProof/>
                     <w:webHidden/>
                   </w:rPr>
-                  <w:instrText xml:space="preserve"> PAGEREF _Toc470638021 \h </w:instrText>
+                  <w:instrText xml:space="preserve"> PAGEREF _Toc470640592 \h </w:instrText>
                 </w:r>
                 <w:r>
                   <w:rPr>
@@ -4157,7 +4247,7 @@
                     <w:noProof/>
                     <w:webHidden/>
                   </w:rPr>
-                  <w:t>43</w:t>
+                  <w:t>44</w:t>
                 </w:r>
                 <w:r>
                   <w:rPr>
@@ -4181,7 +4271,7 @@
                   <w:lang w:eastAsia="de-DE"/>
                 </w:rPr>
               </w:pPr>
-              <w:hyperlink w:anchor="_Toc470638022" w:history="1">
+              <w:hyperlink w:anchor="_Toc470640593" w:history="1">
                 <w:r>
                   <w:rPr>
                     <w:rStyle w:val="Hyperlink"/>
@@ -4227,7 +4317,7 @@
                     <w:noProof/>
                     <w:webHidden/>
                   </w:rPr>
-                  <w:instrText xml:space="preserve"> PAGEREF _Toc470638022 \h </w:instrText>
+                  <w:instrText xml:space="preserve"> PAGEREF _Toc470640593 \h </w:instrText>
                 </w:r>
                 <w:r>
                   <w:rPr>
@@ -4247,7 +4337,7 @@
                     <w:noProof/>
                     <w:webHidden/>
                   </w:rPr>
-                  <w:t>44</w:t>
+                  <w:t>45</w:t>
                 </w:r>
                 <w:r>
                   <w:rPr>
@@ -4271,7 +4361,7 @@
                   <w:lang w:eastAsia="de-DE"/>
                 </w:rPr>
               </w:pPr>
-              <w:hyperlink w:anchor="_Toc470638023" w:history="1">
+              <w:hyperlink w:anchor="_Toc470640594" w:history="1">
                 <w:r>
                   <w:rPr>
                     <w:rStyle w:val="Hyperlink"/>
@@ -4317,7 +4407,7 @@
                     <w:noProof/>
                     <w:webHidden/>
                   </w:rPr>
-                  <w:instrText xml:space="preserve"> PAGEREF _Toc470638023 \h </w:instrText>
+                  <w:instrText xml:space="preserve"> PAGEREF _Toc470640594 \h </w:instrText>
                 </w:r>
                 <w:r>
                   <w:rPr>
@@ -4337,7 +4427,7 @@
                     <w:noProof/>
                     <w:webHidden/>
                   </w:rPr>
-                  <w:t>45</w:t>
+                  <w:t>46</w:t>
                 </w:r>
                 <w:r>
                   <w:rPr>
@@ -4361,7 +4451,7 @@
                   <w:lang w:eastAsia="de-DE"/>
                 </w:rPr>
               </w:pPr>
-              <w:hyperlink w:anchor="_Toc470638024" w:history="1">
+              <w:hyperlink w:anchor="_Toc470640595" w:history="1">
                 <w:r>
                   <w:rPr>
                     <w:rStyle w:val="Hyperlink"/>
@@ -4407,7 +4497,7 @@
                     <w:noProof/>
                     <w:webHidden/>
                   </w:rPr>
-                  <w:instrText xml:space="preserve"> PAGEREF _Toc470638024 \h </w:instrText>
+                  <w:instrText xml:space="preserve"> PAGEREF _Toc470640595 \h </w:instrText>
                 </w:r>
                 <w:r>
                   <w:rPr>
@@ -4427,7 +4517,7 @@
                     <w:noProof/>
                     <w:webHidden/>
                   </w:rPr>
-                  <w:t>46</w:t>
+                  <w:t>47</w:t>
                 </w:r>
                 <w:r>
                   <w:rPr>
@@ -4490,7 +4580,7 @@
           <w:lang w:val="en-US"/>
         </w:rPr>
       </w:pPr>
-      <w:bookmarkStart w:id="0" w:name="_Toc470637983"/>
+      <w:bookmarkStart w:id="0" w:name="_Toc470640553"/>
       <w:r>
         <w:rPr>
           <w:rFonts w:ascii="Courier New" w:hAnsi="Courier New" w:cs="Courier New"/>
@@ -4971,6 +5061,104 @@
               </w:rPr>
               <w:t xml:space="preserve"> 2</w:t>
             </w:r>
+          </w:p>
+        </w:tc>
+        <w:tc>
+          <w:tcPr>
+            <w:tcW w:w="2905" w:type="dxa"/>
+            <w:tcBorders>
+              <w:top w:val="nil"/>
+              <w:left w:val="nil"/>
+              <w:bottom w:val="nil"/>
+              <w:right w:val="nil"/>
+            </w:tcBorders>
+          </w:tcPr>
+          <w:p>
+            <w:pPr>
+              <w:spacing w:after="0" w:line="240" w:lineRule="auto"/>
+              <w:rPr>
+                <w:rFonts w:ascii="Courier New" w:eastAsia="Times New Roman" w:hAnsi="Courier New" w:cs="Courier New"/>
+                <w:color w:val="000000"/>
+                <w:lang w:val="en-US" w:eastAsia="de-DE"/>
+              </w:rPr>
+            </w:pPr>
+            <w:r>
+              <w:rPr>
+                <w:rFonts w:ascii="Courier New" w:eastAsia="Times New Roman" w:hAnsi="Courier New" w:cs="Courier New"/>
+                <w:color w:val="000000"/>
+                <w:lang w:val="en-US" w:eastAsia="de-DE"/>
+              </w:rPr>
+              <w:t>Arduino for AIMB</w:t>
+            </w:r>
+          </w:p>
+        </w:tc>
+      </w:tr>
+      <w:tr>
+        <w:trPr>
+          <w:trHeight w:val="300"/>
+        </w:trPr>
+        <w:tc>
+          <w:tcPr>
+            <w:tcW w:w="2204" w:type="dxa"/>
+            <w:tcBorders>
+              <w:top w:val="nil"/>
+              <w:left w:val="nil"/>
+              <w:bottom w:val="nil"/>
+              <w:right w:val="nil"/>
+            </w:tcBorders>
+            <w:shd w:val="clear" w:color="auto" w:fill="auto"/>
+            <w:noWrap/>
+          </w:tcPr>
+          <w:p>
+            <w:pPr>
+              <w:spacing w:after="0" w:line="240" w:lineRule="auto"/>
+              <w:rPr>
+                <w:rFonts w:ascii="Courier New" w:eastAsia="Times New Roman" w:hAnsi="Courier New" w:cs="Courier New"/>
+                <w:color w:val="000000"/>
+                <w:lang w:val="en-US" w:eastAsia="de-DE"/>
+              </w:rPr>
+            </w:pPr>
+            <w:r>
+              <w:rPr>
+                <w:rFonts w:ascii="Courier New" w:eastAsia="Times New Roman" w:hAnsi="Courier New" w:cs="Courier New"/>
+                <w:color w:val="000000"/>
+                <w:lang w:val="en-US" w:eastAsia="de-DE"/>
+              </w:rPr>
+              <w:t>HALT</w:t>
+            </w:r>
+          </w:p>
+        </w:tc>
+        <w:tc>
+          <w:tcPr>
+            <w:tcW w:w="4048" w:type="dxa"/>
+            <w:tcBorders>
+              <w:top w:val="nil"/>
+              <w:left w:val="nil"/>
+              <w:bottom w:val="nil"/>
+              <w:right w:val="nil"/>
+            </w:tcBorders>
+            <w:shd w:val="clear" w:color="auto" w:fill="auto"/>
+            <w:noWrap/>
+          </w:tcPr>
+          <w:p>
+            <w:pPr>
+              <w:spacing w:after="0" w:line="240" w:lineRule="auto"/>
+              <w:rPr>
+                <w:rFonts w:ascii="Courier New" w:eastAsia="Times New Roman" w:hAnsi="Courier New" w:cs="Courier New"/>
+                <w:color w:val="000000"/>
+                <w:lang w:val="en-US" w:eastAsia="de-DE"/>
+              </w:rPr>
+            </w:pPr>
+            <w:r>
+              <w:rPr>
+                <w:rFonts w:ascii="Courier New" w:eastAsia="Times New Roman" w:hAnsi="Courier New" w:cs="Courier New"/>
+                <w:color w:val="000000"/>
+                <w:lang w:val="en-US" w:eastAsia="de-DE"/>
+              </w:rPr>
+              <w:t>Halt actuator</w:t>
+            </w:r>
+            <w:bookmarkStart w:id="1" w:name="_GoBack"/>
+            <w:bookmarkEnd w:id="1"/>
           </w:p>
         </w:tc>
         <w:tc>
@@ -8034,7 +8222,7 @@
           <w:lang w:val="en-US"/>
         </w:rPr>
       </w:pPr>
-      <w:bookmarkStart w:id="1" w:name="_Toc470637984"/>
+      <w:bookmarkStart w:id="2" w:name="_Toc470640554"/>
       <w:r>
         <w:rPr>
           <w:rStyle w:val="berschrift2Zchn"/>
@@ -8044,7 +8232,7 @@
         <w:lastRenderedPageBreak/>
         <w:t>TIMER - Timer Sensor</w:t>
       </w:r>
-      <w:bookmarkEnd w:id="1"/>
+      <w:bookmarkEnd w:id="2"/>
       <w:r>
         <w:rPr>
           <w:rFonts w:ascii="Courier New" w:hAnsi="Courier New" w:cs="Courier New"/>
@@ -8900,7 +9088,7 @@
           <w:lang w:val="en-US"/>
         </w:rPr>
       </w:pPr>
-      <w:bookmarkStart w:id="2" w:name="_Toc470637985"/>
+      <w:bookmarkStart w:id="3" w:name="_Toc470640555"/>
       <w:r>
         <w:rPr>
           <w:rStyle w:val="berschrift2Zchn"/>
@@ -8910,7 +9098,7 @@
         <w:lastRenderedPageBreak/>
         <w:t>MOVE – Engine Speed Command</w:t>
       </w:r>
-      <w:bookmarkEnd w:id="2"/>
+      <w:bookmarkEnd w:id="3"/>
       <w:r>
         <w:rPr>
           <w:rFonts w:ascii="Courier New" w:hAnsi="Courier New" w:cs="Courier New"/>
@@ -9121,7 +9309,7 @@
           <w:lang w:val="en-US"/>
         </w:rPr>
       </w:pPr>
-      <w:bookmarkStart w:id="3" w:name="_Toc470637986"/>
+      <w:bookmarkStart w:id="4" w:name="_Toc470640556"/>
       <w:r>
         <w:rPr>
           <w:rStyle w:val="berschrift2Zchn"/>
@@ -9153,41 +9341,9 @@
           <w:rFonts w:ascii="Courier New" w:hAnsi="Courier New" w:cs="Courier New"/>
           <w:lang w:val="en-US"/>
         </w:rPr>
-        <w:t xml:space="preserve"> 2</w:t>
-      </w:r>
-      <w:r>
-        <w:rPr>
-          <w:rStyle w:val="berschrift2Zchn"/>
-          <w:rFonts w:ascii="Courier New" w:hAnsi="Courier New" w:cs="Courier New"/>
-          <w:lang w:val="en-US"/>
-        </w:rPr>
-        <w:t xml:space="preserve"> </w:t>
-      </w:r>
-      <w:r>
-        <w:rPr>
-          <w:rStyle w:val="berschrift2Zchn"/>
-          <w:rFonts w:ascii="Courier New" w:hAnsi="Courier New" w:cs="Courier New"/>
-          <w:lang w:val="en-US"/>
-        </w:rPr>
-        <w:t>(</w:t>
-      </w:r>
-      <w:r>
-        <w:rPr>
-          <w:rStyle w:val="berschrift2Zchn"/>
-          <w:rFonts w:ascii="Courier New" w:hAnsi="Courier New" w:cs="Courier New"/>
-          <w:lang w:val="en-US"/>
-        </w:rPr>
-        <w:t>With Direction</w:t>
-      </w:r>
-      <w:r>
-        <w:rPr>
-          <w:rStyle w:val="berschrift2Zchn"/>
-          <w:rFonts w:ascii="Courier New" w:hAnsi="Courier New" w:cs="Courier New"/>
-          <w:lang w:val="en-US"/>
-        </w:rPr>
-        <w:t>)</w:t>
-      </w:r>
-      <w:bookmarkEnd w:id="3"/>
+        <w:t xml:space="preserve"> 2 (With Direction)</w:t>
+      </w:r>
+      <w:bookmarkEnd w:id="4"/>
       <w:r>
         <w:rPr>
           <w:rFonts w:ascii="Courier New" w:hAnsi="Courier New" w:cs="Courier New"/>
@@ -9227,7 +9383,14 @@
           <w:lang w:val="en-US"/>
         </w:rPr>
         <w:br/>
-        <w:t xml:space="preserve">                  | </w:t>
+        <w:t xml:space="preserve">                  | | </w:t>
+      </w:r>
+      <w:r>
+        <w:rPr>
+          <w:rFonts w:ascii="Courier New" w:hAnsi="Courier New" w:cs="Courier New"/>
+          <w:lang w:val="en-US"/>
+        </w:rPr>
+        <w:t xml:space="preserve">  </w:t>
       </w:r>
       <w:r>
         <w:rPr>
@@ -9241,20 +9404,6 @@
           <w:rFonts w:ascii="Courier New" w:hAnsi="Courier New" w:cs="Courier New"/>
           <w:lang w:val="en-US"/>
         </w:rPr>
-        <w:t xml:space="preserve">  </w:t>
-      </w:r>
-      <w:r>
-        <w:rPr>
-          <w:rFonts w:ascii="Courier New" w:hAnsi="Courier New" w:cs="Courier New"/>
-          <w:lang w:val="en-US"/>
-        </w:rPr>
-        <w:t xml:space="preserve">| </w:t>
-      </w:r>
-      <w:r>
-        <w:rPr>
-          <w:rFonts w:ascii="Courier New" w:hAnsi="Courier New" w:cs="Courier New"/>
-          <w:lang w:val="en-US"/>
-        </w:rPr>
         <w:br/>
         <w:t>Sentence: $--MOVE</w:t>
       </w:r>
@@ -9265,8 +9414,6 @@
         </w:rPr>
         <w:t>2</w:t>
       </w:r>
-      <w:bookmarkStart w:id="4" w:name="_GoBack"/>
-      <w:bookmarkEnd w:id="4"/>
       <w:r>
         <w:rPr>
           <w:rFonts w:ascii="Courier New" w:hAnsi="Courier New" w:cs="Courier New"/>
@@ -9404,28 +9551,7 @@
           <w:rFonts w:ascii="Courier New" w:hAnsi="Courier New" w:cs="Courier New"/>
           <w:lang w:val="en-US"/>
         </w:rPr>
-        <w:t xml:space="preserve"> RP6</w:t>
-      </w:r>
-      <w:r>
-        <w:rPr>
-          <w:rFonts w:ascii="Courier New" w:hAnsi="Courier New" w:cs="Courier New"/>
-          <w:lang w:val="en-US"/>
-        </w:rPr>
-        <w:t>, only for AIMB</w:t>
-      </w:r>
-      <w:r>
-        <w:rPr>
-          <w:rFonts w:ascii="Courier New" w:hAnsi="Courier New" w:cs="Courier New"/>
-          <w:lang w:val="en-US"/>
-        </w:rPr>
-        <w:t>, currently are only engine id 0 and 1 are available</w:t>
-      </w:r>
-      <w:r>
-        <w:rPr>
-          <w:rFonts w:ascii="Courier New" w:hAnsi="Courier New" w:cs="Courier New"/>
-          <w:lang w:val="en-US"/>
-        </w:rPr>
-        <w:t>.</w:t>
+        <w:t xml:space="preserve"> RP6, only for AIMB, currently are only engine id 0 and 1 are available.</w:t>
       </w:r>
       <w:r>
         <w:rPr>
@@ -9484,28 +9610,14 @@
           <w:rFonts w:ascii="Courier New" w:hAnsi="Courier New" w:cs="Courier New"/>
           <w:lang w:val="en-US"/>
         </w:rPr>
-        <w:t xml:space="preserve"> for regulating speed of the engine on the left </w:t>
-      </w:r>
-      <w:r>
-        <w:rPr>
-          <w:rFonts w:ascii="Courier New" w:hAnsi="Courier New" w:cs="Courier New"/>
-          <w:lang w:val="en-US"/>
-        </w:rPr>
-        <w:t>side</w:t>
-      </w:r>
-      <w:r>
-        <w:rPr>
-          <w:rFonts w:ascii="Courier New" w:hAnsi="Courier New" w:cs="Courier New"/>
-          <w:lang w:val="en-US"/>
-        </w:rPr>
-        <w:t xml:space="preserve"> (</w:t>
-      </w:r>
-      <w:r>
-        <w:rPr>
-          <w:rFonts w:ascii="Courier New" w:hAnsi="Courier New" w:cs="Courier New"/>
-          <w:lang w:val="en-US"/>
-        </w:rPr>
-        <w:t>Engine 1)</w:t>
+        <w:t xml:space="preserve"> for regulating speed of the engine on the left side</w:t>
+      </w:r>
+      <w:r>
+        <w:rPr>
+          <w:rFonts w:ascii="Courier New" w:hAnsi="Courier New" w:cs="Courier New"/>
+          <w:lang w:val="en-US"/>
+        </w:rPr>
+        <w:t xml:space="preserve"> (Engine 1)</w:t>
       </w:r>
       <w:r>
         <w:rPr>
@@ -9526,28 +9638,14 @@
           <w:rFonts w:ascii="Courier New" w:hAnsi="Courier New" w:cs="Courier New"/>
           <w:lang w:val="en-US"/>
         </w:rPr>
-        <w:t xml:space="preserve"> for the engine of the right </w:t>
-      </w:r>
-      <w:r>
-        <w:rPr>
-          <w:rFonts w:ascii="Courier New" w:hAnsi="Courier New" w:cs="Courier New"/>
-          <w:lang w:val="en-US"/>
-        </w:rPr>
-        <w:t>side</w:t>
-      </w:r>
-      <w:r>
-        <w:rPr>
-          <w:rFonts w:ascii="Courier New" w:hAnsi="Courier New" w:cs="Courier New"/>
-          <w:lang w:val="en-US"/>
-        </w:rPr>
-        <w:t xml:space="preserve"> (</w:t>
-      </w:r>
-      <w:r>
-        <w:rPr>
-          <w:rFonts w:ascii="Courier New" w:hAnsi="Courier New" w:cs="Courier New"/>
-          <w:lang w:val="en-US"/>
-        </w:rPr>
-        <w:t>Engine 2)</w:t>
+        <w:t xml:space="preserve"> for the engine of the right side</w:t>
+      </w:r>
+      <w:r>
+        <w:rPr>
+          <w:rFonts w:ascii="Courier New" w:hAnsi="Courier New" w:cs="Courier New"/>
+          <w:lang w:val="en-US"/>
+        </w:rPr>
+        <w:t xml:space="preserve"> (Engine 2)</w:t>
       </w:r>
       <w:r>
         <w:rPr>
@@ -9605,7 +9703,7 @@
           <w:lang w:val="en-US"/>
         </w:rPr>
       </w:pPr>
-      <w:bookmarkStart w:id="5" w:name="_Toc470637987"/>
+      <w:bookmarkStart w:id="5" w:name="_Toc470640557"/>
       <w:r>
         <w:rPr>
           <w:rStyle w:val="berschrift2Zchn"/>
@@ -9613,7 +9711,31 @@
           <w:lang w:val="en-US"/>
         </w:rPr>
         <w:lastRenderedPageBreak/>
-        <w:t>TEMP - Temperature Sensor</w:t>
+        <w:t>HALT</w:t>
+      </w:r>
+      <w:r>
+        <w:rPr>
+          <w:rStyle w:val="berschrift2Zchn"/>
+          <w:rFonts w:ascii="Courier New" w:hAnsi="Courier New" w:cs="Courier New"/>
+          <w:lang w:val="en-US"/>
+        </w:rPr>
+        <w:t xml:space="preserve"> – </w:t>
+      </w:r>
+      <w:r>
+        <w:rPr>
+          <w:rStyle w:val="berschrift2Zchn"/>
+          <w:rFonts w:ascii="Courier New" w:hAnsi="Courier New" w:cs="Courier New"/>
+          <w:lang w:val="en-US"/>
+        </w:rPr>
+        <w:t>Halt</w:t>
+      </w:r>
+      <w:r>
+        <w:rPr>
+          <w:rStyle w:val="berschrift2Zchn"/>
+          <w:rFonts w:ascii="Courier New" w:hAnsi="Courier New" w:cs="Courier New"/>
+          <w:lang w:val="en-US"/>
+        </w:rPr>
+        <w:t xml:space="preserve"> Command</w:t>
       </w:r>
       <w:bookmarkEnd w:id="5"/>
       <w:r>
@@ -9640,23 +9762,30 @@
           <w:rFonts w:ascii="Courier New" w:hAnsi="Courier New" w:cs="Courier New"/>
           <w:lang w:val="en-US"/>
         </w:rPr>
-        <w:t xml:space="preserve">                  1 2     3</w:t>
-      </w:r>
-      <w:r>
-        <w:rPr>
-          <w:rFonts w:ascii="Courier New" w:hAnsi="Courier New" w:cs="Courier New"/>
-          <w:lang w:val="en-US"/>
-        </w:rPr>
-        <w:br/>
-        <w:t xml:space="preserve">                  | |     |</w:t>
-      </w:r>
-      <w:r>
-        <w:rPr>
-          <w:rFonts w:ascii="Courier New" w:hAnsi="Courier New" w:cs="Courier New"/>
-          <w:lang w:val="en-US"/>
-        </w:rPr>
-        <w:br/>
-        <w:t>Sentence: $--TEMP,1,27.25,°C</w:t>
+        <w:t xml:space="preserve">                  1</w:t>
+      </w:r>
+      <w:r>
+        <w:rPr>
+          <w:rFonts w:ascii="Courier New" w:hAnsi="Courier New" w:cs="Courier New"/>
+          <w:lang w:val="en-US"/>
+        </w:rPr>
+        <w:br/>
+        <w:t xml:space="preserve">                  |</w:t>
+      </w:r>
+      <w:r>
+        <w:rPr>
+          <w:rFonts w:ascii="Courier New" w:hAnsi="Courier New" w:cs="Courier New"/>
+          <w:lang w:val="en-US"/>
+        </w:rPr>
+        <w:br/>
+        <w:t>Sentence: $--</w:t>
+      </w:r>
+      <w:r>
+        <w:rPr>
+          <w:rFonts w:ascii="Courier New" w:hAnsi="Courier New" w:cs="Courier New"/>
+          <w:lang w:val="en-US"/>
+        </w:rPr>
+        <w:t>HALT,1</w:t>
       </w:r>
       <w:r>
         <w:rPr>
@@ -9681,43 +9810,25 @@
           <w:rFonts w:ascii="Courier New" w:hAnsi="Courier New" w:cs="Courier New"/>
           <w:lang w:val="en-US"/>
         </w:rPr>
-        <w:t>1: Sensor Id</w:t>
-      </w:r>
-      <w:r>
-        <w:rPr>
-          <w:rFonts w:ascii="Courier New" w:hAnsi="Courier New" w:cs="Courier New"/>
-          <w:lang w:val="en-US"/>
-        </w:rPr>
-        <w:br/>
-        <w:t>2: Temperature Value</w:t>
-      </w:r>
-      <w:r>
-        <w:rPr>
-          <w:rFonts w:ascii="Courier New" w:hAnsi="Courier New" w:cs="Courier New"/>
-          <w:lang w:val="en-US"/>
-        </w:rPr>
-        <w:br/>
-        <w:t>3: Unit</w:t>
-      </w:r>
-      <w:r>
-        <w:rPr>
-          <w:rFonts w:ascii="Courier New" w:hAnsi="Courier New" w:cs="Courier New"/>
-          <w:lang w:val="en-US"/>
-        </w:rPr>
-        <w:br/>
-      </w:r>
-      <w:r>
-        <w:rPr>
-          <w:rFonts w:ascii="Courier New" w:hAnsi="Courier New" w:cs="Courier New"/>
-          <w:lang w:val="en-US"/>
-        </w:rPr>
-        <w:br/>
-      </w:r>
-      <w:r>
-        <w:rPr>
-          <w:rFonts w:ascii="Courier New" w:hAnsi="Courier New" w:cs="Courier New"/>
-          <w:lang w:val="en-US"/>
-        </w:rPr>
+        <w:t>1: Actuator Id</w:t>
+      </w:r>
+    </w:p>
+    <w:p>
+      <w:pPr>
+        <w:pStyle w:val="Listenabsatz"/>
+        <w:spacing w:line="240" w:lineRule="auto"/>
+        <w:ind w:left="0"/>
+        <w:rPr>
+          <w:rFonts w:ascii="Courier New" w:hAnsi="Courier New" w:cs="Courier New"/>
+          <w:lang w:val="en-US"/>
+        </w:rPr>
+      </w:pPr>
+      <w:r>
+        <w:rPr>
+          <w:rFonts w:ascii="Courier New" w:hAnsi="Courier New" w:cs="Courier New"/>
+          <w:lang w:val="en-US"/>
+        </w:rPr>
+        <w:br/>
         <w:t xml:space="preserve">Direction: </w:t>
       </w:r>
       <w:r>
@@ -9727,74 +9838,137 @@
           <w:color w:val="FF0000"/>
           <w:lang w:val="en-US"/>
         </w:rPr>
-        <w:t>Out</w:t>
-      </w:r>
-    </w:p>
-    <w:p>
-      <w:pPr>
-        <w:spacing w:line="240" w:lineRule="auto"/>
-        <w:rPr>
-          <w:rFonts w:ascii="Courier New" w:hAnsi="Courier New" w:cs="Courier New"/>
-          <w:b/>
-          <w:lang w:val="en-US"/>
-        </w:rPr>
-      </w:pPr>
-    </w:p>
-    <w:p>
-      <w:pPr>
-        <w:spacing w:line="240" w:lineRule="auto"/>
-        <w:rPr>
-          <w:rFonts w:ascii="Courier New" w:hAnsi="Courier New" w:cs="Courier New"/>
-          <w:b/>
-          <w:lang w:val="en-US"/>
-        </w:rPr>
-      </w:pPr>
-      <w:r>
-        <w:rPr>
-          <w:rFonts w:ascii="Courier New" w:hAnsi="Courier New" w:cs="Courier New"/>
-          <w:b/>
-          <w:lang w:val="en-US"/>
-        </w:rPr>
-        <w:t>Example:</w:t>
-      </w:r>
-    </w:p>
-    <w:p>
-      <w:pPr>
-        <w:spacing w:line="240" w:lineRule="auto"/>
-        <w:rPr>
-          <w:rFonts w:ascii="Courier New" w:hAnsi="Courier New" w:cs="Courier New"/>
-          <w:lang w:val="en-US"/>
-        </w:rPr>
-      </w:pPr>
-    </w:p>
-    <w:p>
-      <w:pPr>
-        <w:spacing w:line="240" w:lineRule="auto"/>
-        <w:rPr>
-          <w:rFonts w:ascii="Courier New" w:hAnsi="Courier New" w:cs="Courier New"/>
-          <w:lang w:val="en-US"/>
-        </w:rPr>
-      </w:pPr>
-      <w:r>
-        <w:rPr>
-          <w:rFonts w:ascii="Courier New" w:hAnsi="Courier New" w:cs="Courier New"/>
-          <w:lang w:val="en-US"/>
-        </w:rPr>
-        <w:t>Protocol.</w:t>
-      </w:r>
-      <w:r>
-        <w:rPr>
-          <w:rFonts w:ascii="Courier New" w:hAnsi="Courier New" w:cs="Courier New"/>
-          <w:lang w:val="en-US"/>
-        </w:rPr>
-        <w:t>WriteTemperature(</w:t>
-      </w:r>
-      <w:r>
-        <w:rPr>
-          <w:rFonts w:ascii="Courier New" w:hAnsi="Courier New" w:cs="Courier New"/>
-          <w:lang w:val="en-US"/>
-        </w:rPr>
-        <w:t>A0</w:t>
+        <w:t>In</w:t>
+      </w:r>
+      <w:r>
+        <w:rPr>
+          <w:rFonts w:ascii="Courier New" w:hAnsi="Courier New" w:cs="Courier New"/>
+          <w:lang w:val="en-US"/>
+        </w:rPr>
+        <w:br/>
+      </w:r>
+      <w:r>
+        <w:rPr>
+          <w:rFonts w:ascii="Courier New" w:hAnsi="Courier New" w:cs="Courier New"/>
+          <w:lang w:val="en-US"/>
+        </w:rPr>
+        <w:br/>
+        <w:t>Notice</w:t>
+      </w:r>
+      <w:r>
+        <w:rPr>
+          <w:rFonts w:ascii="Courier New" w:hAnsi="Courier New" w:cs="Courier New"/>
+          <w:lang w:val="en-US"/>
+        </w:rPr>
+        <w:t>:</w:t>
+      </w:r>
+      <w:r>
+        <w:rPr>
+          <w:rFonts w:ascii="Courier New" w:hAnsi="Courier New" w:cs="Courier New"/>
+          <w:lang w:val="en-US"/>
+        </w:rPr>
+        <w:t xml:space="preserve"> </w:t>
+      </w:r>
+      <w:r>
+        <w:rPr>
+          <w:rFonts w:ascii="Courier New" w:hAnsi="Courier New" w:cs="Courier New"/>
+          <w:lang w:val="en-US"/>
+        </w:rPr>
+        <w:t xml:space="preserve">Not Available </w:t>
+      </w:r>
+      <w:r>
+        <w:rPr>
+          <w:rFonts w:ascii="Courier New" w:hAnsi="Courier New" w:cs="Courier New"/>
+          <w:lang w:val="en-US"/>
+        </w:rPr>
+        <w:t>on</w:t>
+      </w:r>
+      <w:r>
+        <w:rPr>
+          <w:rFonts w:ascii="Courier New" w:hAnsi="Courier New" w:cs="Courier New"/>
+          <w:lang w:val="en-US"/>
+        </w:rPr>
+        <w:t xml:space="preserve"> RP6, only for AIMB</w:t>
+      </w:r>
+      <w:r>
+        <w:rPr>
+          <w:rFonts w:ascii="Courier New" w:hAnsi="Courier New" w:cs="Courier New"/>
+          <w:lang w:val="en-US"/>
+        </w:rPr>
+        <w:t>.</w:t>
+      </w:r>
+      <w:r>
+        <w:rPr>
+          <w:rFonts w:ascii="Courier New" w:hAnsi="Courier New" w:cs="Courier New"/>
+          <w:lang w:val="en-US"/>
+        </w:rPr>
+        <w:br/>
+      </w:r>
+      <w:r>
+        <w:rPr>
+          <w:rFonts w:ascii="Courier New" w:hAnsi="Courier New" w:cs="Courier New"/>
+          <w:lang w:val="en-US"/>
+        </w:rPr>
+        <w:br/>
+        <w:t>Function:</w:t>
+      </w:r>
+      <w:r>
+        <w:rPr>
+          <w:rFonts w:ascii="Courier New" w:hAnsi="Courier New" w:cs="Courier New"/>
+          <w:lang w:val="en-US"/>
+        </w:rPr>
+        <w:br/>
+      </w:r>
+    </w:p>
+    <w:p>
+      <w:pPr>
+        <w:spacing w:line="240" w:lineRule="auto"/>
+        <w:rPr>
+          <w:rFonts w:ascii="Courier New" w:hAnsi="Courier New" w:cs="Courier New"/>
+          <w:lang w:val="en-US"/>
+        </w:rPr>
+      </w:pPr>
+      <w:r>
+        <w:rPr>
+          <w:rFonts w:ascii="Courier New" w:hAnsi="Courier New" w:cs="Courier New"/>
+          <w:lang w:val="en-US"/>
+        </w:rPr>
+        <w:t>Halt actuator</w:t>
+      </w:r>
+      <w:r>
+        <w:rPr>
+          <w:rFonts w:ascii="Courier New" w:hAnsi="Courier New" w:cs="Courier New"/>
+          <w:lang w:val="en-US"/>
+        </w:rPr>
+        <w:t>,</w:t>
+      </w:r>
+      <w:r>
+        <w:rPr>
+          <w:rFonts w:ascii="Courier New" w:hAnsi="Courier New" w:cs="Courier New"/>
+          <w:lang w:val="en-US"/>
+        </w:rPr>
+        <w:t xml:space="preserve"> </w:t>
+      </w:r>
+      <w:r>
+        <w:rPr>
+          <w:rFonts w:ascii="Courier New" w:hAnsi="Courier New" w:cs="Courier New"/>
+          <w:lang w:val="en-US"/>
+        </w:rPr>
+        <w:t xml:space="preserve">e.g. stops engine (Reset like </w:t>
+      </w:r>
+      <w:r>
+        <w:rPr>
+          <w:rFonts w:ascii="Courier New" w:hAnsi="Courier New" w:cs="Courier New"/>
+          <w:lang w:val="en-US"/>
+        </w:rPr>
+        <w:t xml:space="preserve">on </w:t>
+      </w:r>
+      <w:r>
+        <w:rPr>
+          <w:rFonts w:ascii="Courier New" w:hAnsi="Courier New" w:cs="Courier New"/>
+          <w:lang w:val="en-US"/>
+        </w:rPr>
+        <w:t>TB6621NFG</w:t>
       </w:r>
       <w:r>
         <w:rPr>
@@ -9808,7 +9982,14 @@
           <w:rFonts w:ascii="Courier New" w:hAnsi="Courier New" w:cs="Courier New"/>
           <w:lang w:val="en-US"/>
         </w:rPr>
-        <w:t>;</w:t>
+        <w:t>.</w:t>
+      </w:r>
+      <w:r>
+        <w:rPr>
+          <w:rFonts w:ascii="Courier New" w:hAnsi="Courier New" w:cs="Courier New"/>
+          <w:lang w:val="en-US"/>
+        </w:rPr>
+        <w:br/>
       </w:r>
     </w:p>
     <w:p>
@@ -9852,7 +10033,7 @@
           <w:lang w:val="en-US"/>
         </w:rPr>
       </w:pPr>
-      <w:bookmarkStart w:id="6" w:name="_Toc470637988"/>
+      <w:bookmarkStart w:id="6" w:name="_Toc470640558"/>
       <w:r>
         <w:rPr>
           <w:rStyle w:val="berschrift2Zchn"/>
@@ -9860,52 +10041,64 @@
           <w:lang w:val="en-US"/>
         </w:rPr>
         <w:lastRenderedPageBreak/>
-        <w:t>STATE - Enable / Disable Sensor</w:t>
+        <w:t>TEMP - Temperature Sensor</w:t>
       </w:r>
       <w:bookmarkEnd w:id="6"/>
-    </w:p>
-    <w:p>
-      <w:pPr>
-        <w:spacing w:line="240" w:lineRule="auto"/>
-        <w:rPr>
-          <w:rFonts w:ascii="Courier New" w:hAnsi="Courier New" w:cs="Courier New"/>
-          <w:lang w:val="en-US"/>
-        </w:rPr>
-      </w:pPr>
-      <w:r>
-        <w:rPr>
-          <w:rFonts w:ascii="Courier New" w:hAnsi="Courier New" w:cs="Courier New"/>
-          <w:lang w:val="en-US"/>
-        </w:rPr>
-        <w:t xml:space="preserve">                   1 2</w:t>
-      </w:r>
-      <w:r>
-        <w:rPr>
-          <w:rFonts w:ascii="Courier New" w:hAnsi="Courier New" w:cs="Courier New"/>
-          <w:lang w:val="en-US"/>
-        </w:rPr>
-        <w:br/>
-        <w:t xml:space="preserve">                   | |</w:t>
-      </w:r>
-      <w:r>
-        <w:rPr>
-          <w:rFonts w:ascii="Courier New" w:hAnsi="Courier New" w:cs="Courier New"/>
-          <w:lang w:val="en-US"/>
-        </w:rPr>
-        <w:br/>
-        <w:t>Sentence: $--STATE,1,1</w:t>
-      </w:r>
-      <w:r>
-        <w:rPr>
-          <w:rFonts w:ascii="Courier New" w:hAnsi="Courier New" w:cs="Courier New"/>
-          <w:lang w:val="en-US"/>
-        </w:rPr>
-        <w:br/>
-      </w:r>
-    </w:p>
-    <w:p>
-      <w:pPr>
-        <w:spacing w:line="240" w:lineRule="auto"/>
+      <w:r>
+        <w:rPr>
+          <w:rFonts w:ascii="Courier New" w:hAnsi="Courier New" w:cs="Courier New"/>
+          <w:b/>
+          <w:lang w:val="en-US"/>
+        </w:rPr>
+        <w:br/>
+      </w:r>
+    </w:p>
+    <w:p>
+      <w:pPr>
+        <w:pStyle w:val="Listenabsatz"/>
+        <w:spacing w:line="240" w:lineRule="auto"/>
+        <w:ind w:left="0"/>
+        <w:rPr>
+          <w:rFonts w:ascii="Courier New" w:hAnsi="Courier New" w:cs="Courier New"/>
+          <w:lang w:val="en-US"/>
+        </w:rPr>
+      </w:pPr>
+      <w:r>
+        <w:rPr>
+          <w:rFonts w:ascii="Courier New" w:hAnsi="Courier New" w:cs="Courier New"/>
+          <w:lang w:val="en-US"/>
+        </w:rPr>
+        <w:t xml:space="preserve">                  1 2     3</w:t>
+      </w:r>
+      <w:r>
+        <w:rPr>
+          <w:rFonts w:ascii="Courier New" w:hAnsi="Courier New" w:cs="Courier New"/>
+          <w:lang w:val="en-US"/>
+        </w:rPr>
+        <w:br/>
+        <w:t xml:space="preserve">                  | |     |</w:t>
+      </w:r>
+      <w:r>
+        <w:rPr>
+          <w:rFonts w:ascii="Courier New" w:hAnsi="Courier New" w:cs="Courier New"/>
+          <w:lang w:val="en-US"/>
+        </w:rPr>
+        <w:br/>
+        <w:t>Sentence: $--TEMP,1,27.25,°C</w:t>
+      </w:r>
+      <w:r>
+        <w:rPr>
+          <w:rFonts w:ascii="Courier New" w:hAnsi="Courier New" w:cs="Courier New"/>
+          <w:lang w:val="en-US"/>
+        </w:rPr>
+        <w:br/>
+      </w:r>
+    </w:p>
+    <w:p>
+      <w:pPr>
+        <w:pStyle w:val="Listenabsatz"/>
+        <w:spacing w:line="240" w:lineRule="auto"/>
+        <w:ind w:left="0"/>
         <w:rPr>
           <w:rFonts w:ascii="Courier New" w:hAnsi="Courier New" w:cs="Courier New"/>
           <w:lang w:val="en-US"/>
@@ -9924,7 +10117,15 @@
           <w:lang w:val="en-US"/>
         </w:rPr>
         <w:br/>
-        <w:t>2: State 0=Disabled/1=Enabled</w:t>
+        <w:t>2: Temperature Value</w:t>
+      </w:r>
+      <w:r>
+        <w:rPr>
+          <w:rFonts w:ascii="Courier New" w:hAnsi="Courier New" w:cs="Courier New"/>
+          <w:lang w:val="en-US"/>
+        </w:rPr>
+        <w:br/>
+        <w:t>3: Unit</w:t>
       </w:r>
       <w:r>
         <w:rPr>
@@ -9954,7 +10155,88 @@
           <w:color w:val="FF0000"/>
           <w:lang w:val="en-US"/>
         </w:rPr>
-        <w:t>IN</w:t>
+        <w:t>Out</w:t>
+      </w:r>
+    </w:p>
+    <w:p>
+      <w:pPr>
+        <w:spacing w:line="240" w:lineRule="auto"/>
+        <w:rPr>
+          <w:rFonts w:ascii="Courier New" w:hAnsi="Courier New" w:cs="Courier New"/>
+          <w:b/>
+          <w:lang w:val="en-US"/>
+        </w:rPr>
+      </w:pPr>
+    </w:p>
+    <w:p>
+      <w:pPr>
+        <w:spacing w:line="240" w:lineRule="auto"/>
+        <w:rPr>
+          <w:rFonts w:ascii="Courier New" w:hAnsi="Courier New" w:cs="Courier New"/>
+          <w:b/>
+          <w:lang w:val="en-US"/>
+        </w:rPr>
+      </w:pPr>
+      <w:r>
+        <w:rPr>
+          <w:rFonts w:ascii="Courier New" w:hAnsi="Courier New" w:cs="Courier New"/>
+          <w:b/>
+          <w:lang w:val="en-US"/>
+        </w:rPr>
+        <w:t>Example:</w:t>
+      </w:r>
+    </w:p>
+    <w:p>
+      <w:pPr>
+        <w:spacing w:line="240" w:lineRule="auto"/>
+        <w:rPr>
+          <w:rFonts w:ascii="Courier New" w:hAnsi="Courier New" w:cs="Courier New"/>
+          <w:lang w:val="en-US"/>
+        </w:rPr>
+      </w:pPr>
+    </w:p>
+    <w:p>
+      <w:pPr>
+        <w:spacing w:line="240" w:lineRule="auto"/>
+        <w:rPr>
+          <w:rFonts w:ascii="Courier New" w:hAnsi="Courier New" w:cs="Courier New"/>
+          <w:lang w:val="en-US"/>
+        </w:rPr>
+      </w:pPr>
+      <w:r>
+        <w:rPr>
+          <w:rFonts w:ascii="Courier New" w:hAnsi="Courier New" w:cs="Courier New"/>
+          <w:lang w:val="en-US"/>
+        </w:rPr>
+        <w:t>Protocol.</w:t>
+      </w:r>
+      <w:r>
+        <w:rPr>
+          <w:rFonts w:ascii="Courier New" w:hAnsi="Courier New" w:cs="Courier New"/>
+          <w:lang w:val="en-US"/>
+        </w:rPr>
+        <w:t>WriteTemperature(</w:t>
+      </w:r>
+      <w:r>
+        <w:rPr>
+          <w:rFonts w:ascii="Courier New" w:hAnsi="Courier New" w:cs="Courier New"/>
+          <w:lang w:val="en-US"/>
+        </w:rPr>
+        <w:t>A0</w:t>
+      </w:r>
+      <w:r>
+        <w:rPr>
+          <w:rFonts w:ascii="Courier New" w:hAnsi="Courier New" w:cs="Courier New"/>
+          <w:lang w:val="en-US"/>
+        </w:rPr>
+        <w:t>)</w:t>
+      </w:r>
+      <w:r>
+        <w:rPr>
+          <w:rFonts w:ascii="Courier New" w:hAnsi="Courier New" w:cs="Courier New"/>
+          <w:lang w:val="en-US"/>
+        </w:rPr>
+        <w:t>;</w:t>
       </w:r>
     </w:p>
     <w:p>
@@ -9998,7 +10280,153 @@
           <w:lang w:val="en-US"/>
         </w:rPr>
       </w:pPr>
-      <w:bookmarkStart w:id="7" w:name="_Toc470637989"/>
+      <w:bookmarkStart w:id="7" w:name="_Toc470640559"/>
+      <w:r>
+        <w:rPr>
+          <w:rStyle w:val="berschrift2Zchn"/>
+          <w:rFonts w:ascii="Courier New" w:hAnsi="Courier New" w:cs="Courier New"/>
+          <w:lang w:val="en-US"/>
+        </w:rPr>
+        <w:lastRenderedPageBreak/>
+        <w:t>STATE - Enable / Disable Sensor</w:t>
+      </w:r>
+      <w:bookmarkEnd w:id="7"/>
+    </w:p>
+    <w:p>
+      <w:pPr>
+        <w:spacing w:line="240" w:lineRule="auto"/>
+        <w:rPr>
+          <w:rFonts w:ascii="Courier New" w:hAnsi="Courier New" w:cs="Courier New"/>
+          <w:lang w:val="en-US"/>
+        </w:rPr>
+      </w:pPr>
+      <w:r>
+        <w:rPr>
+          <w:rFonts w:ascii="Courier New" w:hAnsi="Courier New" w:cs="Courier New"/>
+          <w:lang w:val="en-US"/>
+        </w:rPr>
+        <w:t xml:space="preserve">                   1 2</w:t>
+      </w:r>
+      <w:r>
+        <w:rPr>
+          <w:rFonts w:ascii="Courier New" w:hAnsi="Courier New" w:cs="Courier New"/>
+          <w:lang w:val="en-US"/>
+        </w:rPr>
+        <w:br/>
+        <w:t xml:space="preserve">                   | |</w:t>
+      </w:r>
+      <w:r>
+        <w:rPr>
+          <w:rFonts w:ascii="Courier New" w:hAnsi="Courier New" w:cs="Courier New"/>
+          <w:lang w:val="en-US"/>
+        </w:rPr>
+        <w:br/>
+        <w:t>Sentence: $--STATE,1,1</w:t>
+      </w:r>
+      <w:r>
+        <w:rPr>
+          <w:rFonts w:ascii="Courier New" w:hAnsi="Courier New" w:cs="Courier New"/>
+          <w:lang w:val="en-US"/>
+        </w:rPr>
+        <w:br/>
+      </w:r>
+    </w:p>
+    <w:p>
+      <w:pPr>
+        <w:spacing w:line="240" w:lineRule="auto"/>
+        <w:rPr>
+          <w:rFonts w:ascii="Courier New" w:hAnsi="Courier New" w:cs="Courier New"/>
+          <w:lang w:val="en-US"/>
+        </w:rPr>
+      </w:pPr>
+      <w:r>
+        <w:rPr>
+          <w:rFonts w:ascii="Courier New" w:hAnsi="Courier New" w:cs="Courier New"/>
+          <w:lang w:val="en-US"/>
+        </w:rPr>
+        <w:t>1: Sensor Id</w:t>
+      </w:r>
+      <w:r>
+        <w:rPr>
+          <w:rFonts w:ascii="Courier New" w:hAnsi="Courier New" w:cs="Courier New"/>
+          <w:lang w:val="en-US"/>
+        </w:rPr>
+        <w:br/>
+        <w:t>2: State 0=Disabled/1=Enabled</w:t>
+      </w:r>
+      <w:r>
+        <w:rPr>
+          <w:rFonts w:ascii="Courier New" w:hAnsi="Courier New" w:cs="Courier New"/>
+          <w:lang w:val="en-US"/>
+        </w:rPr>
+        <w:br/>
+      </w:r>
+      <w:r>
+        <w:rPr>
+          <w:rFonts w:ascii="Courier New" w:hAnsi="Courier New" w:cs="Courier New"/>
+          <w:lang w:val="en-US"/>
+        </w:rPr>
+        <w:br/>
+      </w:r>
+      <w:r>
+        <w:rPr>
+          <w:rFonts w:ascii="Courier New" w:hAnsi="Courier New" w:cs="Courier New"/>
+          <w:lang w:val="en-US"/>
+        </w:rPr>
+        <w:t xml:space="preserve">Direction: </w:t>
+      </w:r>
+      <w:r>
+        <w:rPr>
+          <w:rFonts w:ascii="Courier New" w:hAnsi="Courier New" w:cs="Courier New"/>
+          <w:b/>
+          <w:color w:val="FF0000"/>
+          <w:lang w:val="en-US"/>
+        </w:rPr>
+        <w:t>IN</w:t>
+      </w:r>
+    </w:p>
+    <w:p>
+      <w:pPr>
+        <w:spacing w:line="240" w:lineRule="auto"/>
+        <w:rPr>
+          <w:rFonts w:ascii="Courier New" w:hAnsi="Courier New" w:cs="Courier New"/>
+          <w:lang w:val="en-US"/>
+        </w:rPr>
+      </w:pPr>
+    </w:p>
+    <w:p>
+      <w:pPr>
+        <w:spacing w:line="240" w:lineRule="auto"/>
+        <w:rPr>
+          <w:rStyle w:val="berschrift2Zchn"/>
+          <w:rFonts w:ascii="Courier New" w:hAnsi="Courier New" w:cs="Courier New"/>
+          <w:lang w:val="en-US"/>
+        </w:rPr>
+      </w:pPr>
+      <w:r>
+        <w:rPr>
+          <w:rStyle w:val="berschrift2Zchn"/>
+          <w:rFonts w:ascii="Courier New" w:hAnsi="Courier New" w:cs="Courier New"/>
+          <w:lang w:val="en-US"/>
+        </w:rPr>
+        <w:br w:type="page"/>
+      </w:r>
+    </w:p>
+    <w:p>
+      <w:pPr>
+        <w:pStyle w:val="Listenabsatz"/>
+        <w:numPr>
+          <w:ilvl w:val="1"/>
+          <w:numId w:val="1"/>
+        </w:numPr>
+        <w:spacing w:line="240" w:lineRule="auto"/>
+        <w:ind w:left="0" w:firstLine="0"/>
+        <w:rPr>
+          <w:rFonts w:ascii="Courier New" w:hAnsi="Courier New" w:cs="Courier New"/>
+          <w:lang w:val="en-US"/>
+        </w:rPr>
+      </w:pPr>
+      <w:bookmarkStart w:id="8" w:name="_Toc470640560"/>
       <w:r>
         <w:rPr>
           <w:rStyle w:val="berschrift2Zchn"/>
@@ -10008,7 +10436,7 @@
         <w:lastRenderedPageBreak/>
         <w:t>SPEED - Speed Sensor</w:t>
       </w:r>
-      <w:bookmarkEnd w:id="7"/>
+      <w:bookmarkEnd w:id="8"/>
       <w:r>
         <w:rPr>
           <w:rFonts w:ascii="Courier New" w:hAnsi="Courier New" w:cs="Courier New"/>
@@ -10188,7 +10616,7 @@
           <w:lang w:val="en-US"/>
         </w:rPr>
       </w:pPr>
-      <w:bookmarkStart w:id="8" w:name="_Toc470637990"/>
+      <w:bookmarkStart w:id="9" w:name="_Toc470640561"/>
       <w:r>
         <w:rPr>
           <w:rStyle w:val="berschrift2Zchn"/>
@@ -10198,7 +10626,7 @@
         <w:lastRenderedPageBreak/>
         <w:t>RVNFO - Robot Version Information</w:t>
       </w:r>
-      <w:bookmarkEnd w:id="8"/>
+      <w:bookmarkEnd w:id="9"/>
       <w:r>
         <w:rPr>
           <w:rFonts w:ascii="Courier New" w:hAnsi="Courier New" w:cs="Courier New"/>
@@ -10555,7 +10983,7 @@
           <w:lang w:val="en-US"/>
         </w:rPr>
       </w:pPr>
-      <w:bookmarkStart w:id="9" w:name="_Toc470637991"/>
+      <w:bookmarkStart w:id="10" w:name="_Toc470640562"/>
       <w:r>
         <w:rPr>
           <w:rStyle w:val="berschrift2Zchn"/>
@@ -10565,7 +10993,7 @@
         <w:lastRenderedPageBreak/>
         <w:t>LIGHT - Light Sensor</w:t>
       </w:r>
-      <w:bookmarkEnd w:id="9"/>
+      <w:bookmarkEnd w:id="10"/>
       <w:r>
         <w:rPr>
           <w:rFonts w:ascii="Courier New" w:hAnsi="Courier New" w:cs="Courier New"/>
@@ -10731,7 +11159,7 @@
           <w:lang w:val="en-US"/>
         </w:rPr>
       </w:pPr>
-      <w:bookmarkStart w:id="10" w:name="_Toc470637992"/>
+      <w:bookmarkStart w:id="11" w:name="_Toc470640563"/>
       <w:r>
         <w:rPr>
           <w:rStyle w:val="berschrift2Zchn"/>
@@ -10741,7 +11169,7 @@
         <w:lastRenderedPageBreak/>
         <w:t>ERROR - Robot Error Information</w:t>
       </w:r>
-      <w:bookmarkEnd w:id="10"/>
+      <w:bookmarkEnd w:id="11"/>
       <w:r>
         <w:rPr>
           <w:rFonts w:ascii="Courier New" w:hAnsi="Courier New" w:cs="Courier New"/>
@@ -11032,7 +11460,7 @@
           <w:lang w:val="en-US"/>
         </w:rPr>
       </w:pPr>
-      <w:bookmarkStart w:id="11" w:name="_Toc470637993"/>
+      <w:bookmarkStart w:id="12" w:name="_Toc470640564"/>
       <w:r>
         <w:rPr>
           <w:rStyle w:val="berschrift2Zchn"/>
@@ -11066,7 +11494,7 @@
         </w:rPr>
         <w:t xml:space="preserve"> Information</w:t>
       </w:r>
-      <w:bookmarkEnd w:id="11"/>
+      <w:bookmarkEnd w:id="12"/>
       <w:r>
         <w:rPr>
           <w:rFonts w:ascii="Courier New" w:hAnsi="Courier New" w:cs="Courier New"/>
@@ -11400,7 +11828,7 @@
           <w:lang w:val="en-US"/>
         </w:rPr>
       </w:pPr>
-      <w:bookmarkStart w:id="12" w:name="_Toc470637994"/>
+      <w:bookmarkStart w:id="13" w:name="_Toc470640565"/>
       <w:r>
         <w:rPr>
           <w:rStyle w:val="berschrift2Zchn"/>
@@ -11410,7 +11838,7 @@
         <w:lastRenderedPageBreak/>
         <w:t>ENGINE - Engine Sensor</w:t>
       </w:r>
-      <w:bookmarkEnd w:id="12"/>
+      <w:bookmarkEnd w:id="13"/>
       <w:r>
         <w:rPr>
           <w:rStyle w:val="berschrift2Zchn"/>
@@ -11576,7 +12004,7 @@
           <w:lang w:val="en-US"/>
         </w:rPr>
       </w:pPr>
-      <w:bookmarkStart w:id="13" w:name="_Toc470637995"/>
+      <w:bookmarkStart w:id="14" w:name="_Toc470640566"/>
       <w:r>
         <w:rPr>
           <w:rStyle w:val="berschrift2Zchn"/>
@@ -11586,7 +12014,7 @@
         <w:lastRenderedPageBreak/>
         <w:t>DISTANCE - Distance Sensor</w:t>
       </w:r>
-      <w:bookmarkEnd w:id="13"/>
+      <w:bookmarkEnd w:id="14"/>
       <w:r>
         <w:rPr>
           <w:rFonts w:ascii="Courier New" w:hAnsi="Courier New" w:cs="Courier New"/>
@@ -11863,7 +12291,7 @@
           <w:lang w:val="en-US"/>
         </w:rPr>
       </w:pPr>
-      <w:bookmarkStart w:id="14" w:name="_Toc470637996"/>
+      <w:bookmarkStart w:id="15" w:name="_Toc470640567"/>
       <w:r>
         <w:rPr>
           <w:rStyle w:val="berschrift2Zchn"/>
@@ -11881,7 +12309,7 @@
         </w:rPr>
         <w:t>UMPER - Bumper Sensor</w:t>
       </w:r>
-      <w:bookmarkEnd w:id="14"/>
+      <w:bookmarkEnd w:id="15"/>
       <w:r>
         <w:rPr>
           <w:rFonts w:ascii="Courier New" w:hAnsi="Courier New" w:cs="Courier New"/>
@@ -12047,7 +12475,7 @@
           <w:lang w:val="en-US"/>
         </w:rPr>
       </w:pPr>
-      <w:bookmarkStart w:id="15" w:name="_Toc470637997"/>
+      <w:bookmarkStart w:id="16" w:name="_Toc470640568"/>
       <w:r>
         <w:rPr>
           <w:rStyle w:val="berschrift2Zchn"/>
@@ -12057,7 +12485,7 @@
         <w:lastRenderedPageBreak/>
         <w:t>ACS - ACS Sensor</w:t>
       </w:r>
-      <w:bookmarkEnd w:id="15"/>
+      <w:bookmarkEnd w:id="16"/>
       <w:r>
         <w:rPr>
           <w:rFonts w:ascii="Courier New" w:hAnsi="Courier New" w:cs="Courier New"/>
@@ -12223,7 +12651,7 @@
           <w:lang w:val="en-US"/>
         </w:rPr>
       </w:pPr>
-      <w:bookmarkStart w:id="16" w:name="_Toc470637998"/>
+      <w:bookmarkStart w:id="17" w:name="_Toc470640569"/>
       <w:r>
         <w:rPr>
           <w:rStyle w:val="berschrift2Zchn"/>
@@ -12233,7 +12661,7 @@
         <w:lastRenderedPageBreak/>
         <w:t>ACDC - Voltage Sensor</w:t>
       </w:r>
-      <w:bookmarkEnd w:id="16"/>
+      <w:bookmarkEnd w:id="17"/>
       <w:r>
         <w:rPr>
           <w:rFonts w:ascii="Courier New" w:hAnsi="Courier New" w:cs="Courier New"/>
@@ -12413,7 +12841,7 @@
           <w:lang w:val="en-US"/>
         </w:rPr>
       </w:pPr>
-      <w:bookmarkStart w:id="17" w:name="_Toc470637999"/>
+      <w:bookmarkStart w:id="18" w:name="_Toc470640570"/>
       <w:r>
         <w:rPr>
           <w:rStyle w:val="berschrift2Zchn"/>
@@ -12447,7 +12875,7 @@
         </w:rPr>
         <w:t>Relative Humidity</w:t>
       </w:r>
-      <w:bookmarkEnd w:id="17"/>
+      <w:bookmarkEnd w:id="18"/>
       <w:r>
         <w:rPr>
           <w:rFonts w:ascii="Courier New" w:hAnsi="Courier New" w:cs="Courier New"/>
@@ -12909,7 +13337,7 @@
           <w:lang w:val="en-US"/>
         </w:rPr>
       </w:pPr>
-      <w:bookmarkStart w:id="18" w:name="_Toc470638000"/>
+      <w:bookmarkStart w:id="19" w:name="_Toc470640571"/>
       <w:r>
         <w:rPr>
           <w:rStyle w:val="berschrift2Zchn"/>
@@ -12959,7 +13387,7 @@
         </w:rPr>
         <w:t>s</w:t>
       </w:r>
-      <w:bookmarkEnd w:id="18"/>
+      <w:bookmarkEnd w:id="19"/>
       <w:r>
         <w:rPr>
           <w:rStyle w:val="berschrift2Zchn"/>
@@ -13500,7 +13928,7 @@
           <w:lang w:val="en-US"/>
         </w:rPr>
       </w:pPr>
-      <w:bookmarkStart w:id="19" w:name="_Toc470638001"/>
+      <w:bookmarkStart w:id="20" w:name="_Toc470640572"/>
       <w:r>
         <w:rPr>
           <w:rStyle w:val="berschrift2Zchn"/>
@@ -13550,7 +13978,7 @@
         </w:rPr>
         <w:t>Analog Port Plain Value</w:t>
       </w:r>
-      <w:bookmarkEnd w:id="19"/>
+      <w:bookmarkEnd w:id="20"/>
       <w:r>
         <w:rPr>
           <w:rFonts w:ascii="Courier New" w:hAnsi="Courier New" w:cs="Courier New"/>
@@ -14059,7 +14487,7 @@
           <w:lang w:val="en-US"/>
         </w:rPr>
       </w:pPr>
-      <w:bookmarkStart w:id="20" w:name="_Toc470638002"/>
+      <w:bookmarkStart w:id="21" w:name="_Toc470640573"/>
       <w:r>
         <w:rPr>
           <w:rStyle w:val="berschrift2Zchn"/>
@@ -14085,7 +14513,7 @@
         </w:rPr>
         <w:t>Elasped Time</w:t>
       </w:r>
-      <w:bookmarkEnd w:id="20"/>
+      <w:bookmarkEnd w:id="21"/>
       <w:r>
         <w:rPr>
           <w:rFonts w:ascii="Courier New" w:hAnsi="Courier New" w:cs="Courier New"/>
@@ -14403,7 +14831,7 @@
           <w:lang w:val="en-US"/>
         </w:rPr>
       </w:pPr>
-      <w:bookmarkStart w:id="21" w:name="_Toc470638003"/>
+      <w:bookmarkStart w:id="22" w:name="_Toc470640574"/>
       <w:r>
         <w:rPr>
           <w:rStyle w:val="berschrift2Zchn"/>
@@ -14429,7 +14857,7 @@
         </w:rPr>
         <w:t>Free RAM Memory</w:t>
       </w:r>
-      <w:bookmarkEnd w:id="21"/>
+      <w:bookmarkEnd w:id="22"/>
       <w:r>
         <w:rPr>
           <w:rFonts w:ascii="Courier New" w:hAnsi="Courier New" w:cs="Courier New"/>
@@ -14796,7 +15224,7 @@
           <w:lang w:val="en-US"/>
         </w:rPr>
       </w:pPr>
-      <w:bookmarkStart w:id="22" w:name="_Toc470638004"/>
+      <w:bookmarkStart w:id="23" w:name="_Toc470640575"/>
       <w:r>
         <w:rPr>
           <w:rStyle w:val="berschrift2Zchn"/>
@@ -14822,7 +15250,7 @@
         </w:rPr>
         <w:t>Used RAM Memory</w:t>
       </w:r>
-      <w:bookmarkEnd w:id="22"/>
+      <w:bookmarkEnd w:id="23"/>
       <w:r>
         <w:rPr>
           <w:rFonts w:ascii="Courier New" w:hAnsi="Courier New" w:cs="Courier New"/>
@@ -15154,7 +15582,7 @@
           <w:lang w:val="en-US"/>
         </w:rPr>
       </w:pPr>
-      <w:bookmarkStart w:id="23" w:name="_Toc470638005"/>
+      <w:bookmarkStart w:id="24" w:name="_Toc470640576"/>
       <w:r>
         <w:rPr>
           <w:rStyle w:val="berschrift2Zchn"/>
@@ -15180,7 +15608,7 @@
         </w:rPr>
         <w:t>Programm Size</w:t>
       </w:r>
-      <w:bookmarkEnd w:id="23"/>
+      <w:bookmarkEnd w:id="24"/>
       <w:r>
         <w:rPr>
           <w:rFonts w:ascii="Courier New" w:hAnsi="Courier New" w:cs="Courier New"/>
@@ -15514,7 +15942,7 @@
           <w:lang w:val="en-US"/>
         </w:rPr>
       </w:pPr>
-      <w:bookmarkStart w:id="24" w:name="_Toc470638006"/>
+      <w:bookmarkStart w:id="25" w:name="_Toc470640577"/>
       <w:r>
         <w:rPr>
           <w:rStyle w:val="berschrift2Zchn"/>
@@ -15540,7 +15968,7 @@
         </w:rPr>
         <w:t>Barometric Pressure</w:t>
       </w:r>
-      <w:bookmarkEnd w:id="24"/>
+      <w:bookmarkEnd w:id="25"/>
       <w:r>
         <w:rPr>
           <w:rFonts w:ascii="Courier New" w:hAnsi="Courier New" w:cs="Courier New"/>
@@ -16046,7 +16474,7 @@
           <w:lang w:val="en-US"/>
         </w:rPr>
       </w:pPr>
-      <w:bookmarkStart w:id="25" w:name="_Toc470638007"/>
+      <w:bookmarkStart w:id="26" w:name="_Toc470640578"/>
       <w:r>
         <w:rPr>
           <w:rStyle w:val="berschrift2Zchn"/>
@@ -16072,7 +16500,7 @@
         </w:rPr>
         <w:t>3 Axis Magnetometer Compass</w:t>
       </w:r>
-      <w:bookmarkEnd w:id="25"/>
+      <w:bookmarkEnd w:id="26"/>
       <w:r>
         <w:rPr>
           <w:rFonts w:ascii="Courier New" w:hAnsi="Courier New" w:cs="Courier New"/>
@@ -16906,7 +17334,7 @@
           <w:lang w:val="en-US"/>
         </w:rPr>
       </w:pPr>
-      <w:bookmarkStart w:id="26" w:name="_Toc470638008"/>
+      <w:bookmarkStart w:id="27" w:name="_Toc470640579"/>
       <w:r>
         <w:rPr>
           <w:rStyle w:val="berschrift2Zchn"/>
@@ -16948,7 +17376,7 @@
         </w:rPr>
         <w:t>Sensor</w:t>
       </w:r>
-      <w:bookmarkEnd w:id="26"/>
+      <w:bookmarkEnd w:id="27"/>
       <w:r>
         <w:rPr>
           <w:rFonts w:ascii="Courier New" w:hAnsi="Courier New" w:cs="Courier New"/>
@@ -17456,7 +17884,7 @@
           <w:lang w:val="en-US"/>
         </w:rPr>
       </w:pPr>
-      <w:bookmarkStart w:id="27" w:name="_Toc470638009"/>
+      <w:bookmarkStart w:id="28" w:name="_Toc470640580"/>
       <w:r>
         <w:rPr>
           <w:rStyle w:val="berschrift2Zchn"/>
@@ -17482,7 +17910,7 @@
         </w:rPr>
         <w:t>Sample Rate</w:t>
       </w:r>
-      <w:bookmarkEnd w:id="27"/>
+      <w:bookmarkEnd w:id="28"/>
       <w:r>
         <w:rPr>
           <w:rFonts w:ascii="Courier New" w:hAnsi="Courier New" w:cs="Courier New"/>
@@ -17794,7 +18222,7 @@
           <w:lang w:val="en-US"/>
         </w:rPr>
       </w:pPr>
-      <w:bookmarkStart w:id="28" w:name="_Toc470638010"/>
+      <w:bookmarkStart w:id="29" w:name="_Toc470640581"/>
       <w:r>
         <w:rPr>
           <w:rStyle w:val="berschrift2Zchn"/>
@@ -17836,7 +18264,7 @@
         </w:rPr>
         <w:t>Sensor Measurement Rate</w:t>
       </w:r>
-      <w:bookmarkEnd w:id="28"/>
+      <w:bookmarkEnd w:id="29"/>
       <w:r>
         <w:rPr>
           <w:rFonts w:ascii="Courier New" w:hAnsi="Courier New" w:cs="Courier New"/>
@@ -18193,7 +18621,7 @@
           <w:lang w:val="en-US"/>
         </w:rPr>
       </w:pPr>
-      <w:bookmarkStart w:id="29" w:name="_Toc470638011"/>
+      <w:bookmarkStart w:id="30" w:name="_Toc470640582"/>
       <w:r>
         <w:rPr>
           <w:rStyle w:val="berschrift2Zchn"/>
@@ -18219,7 +18647,7 @@
         </w:rPr>
         <w:t>Vibration Sensor</w:t>
       </w:r>
-      <w:bookmarkEnd w:id="29"/>
+      <w:bookmarkEnd w:id="30"/>
       <w:r>
         <w:rPr>
           <w:rFonts w:ascii="Courier New" w:hAnsi="Courier New" w:cs="Courier New"/>
@@ -18707,7 +19135,7 @@
           <w:lang w:val="en-US"/>
         </w:rPr>
       </w:pPr>
-      <w:bookmarkStart w:id="30" w:name="_Toc470638012"/>
+      <w:bookmarkStart w:id="31" w:name="_Toc470640583"/>
       <w:r>
         <w:rPr>
           <w:rStyle w:val="berschrift2Zchn"/>
@@ -18741,7 +19169,7 @@
         </w:rPr>
         <w:t>Accelerometer</w:t>
       </w:r>
-      <w:bookmarkEnd w:id="30"/>
+      <w:bookmarkEnd w:id="31"/>
       <w:r>
         <w:rPr>
           <w:rFonts w:ascii="Courier New" w:hAnsi="Courier New" w:cs="Courier New"/>
@@ -19347,7 +19775,7 @@
           <w:lang w:val="en-US"/>
         </w:rPr>
       </w:pPr>
-      <w:bookmarkStart w:id="31" w:name="_Toc470638013"/>
+      <w:bookmarkStart w:id="32" w:name="_Toc470640584"/>
       <w:r>
         <w:rPr>
           <w:rStyle w:val="berschrift2Zchn"/>
@@ -19373,7 +19801,7 @@
         </w:rPr>
         <w:t>Laser Range Finder Command</w:t>
       </w:r>
-      <w:bookmarkEnd w:id="31"/>
+      <w:bookmarkEnd w:id="32"/>
       <w:r>
         <w:rPr>
           <w:rFonts w:ascii="Courier New" w:hAnsi="Courier New" w:cs="Courier New"/>
@@ -19896,7 +20324,7 @@
           <w:lang w:val="en-US"/>
         </w:rPr>
       </w:pPr>
-      <w:bookmarkStart w:id="32" w:name="_Toc470638014"/>
+      <w:bookmarkStart w:id="33" w:name="_Toc470640585"/>
       <w:r>
         <w:rPr>
           <w:rStyle w:val="berschrift2Zchn"/>
@@ -19922,7 +20350,7 @@
         </w:rPr>
         <w:t>Ultrasonic Distance Sensor Command</w:t>
       </w:r>
-      <w:bookmarkEnd w:id="32"/>
+      <w:bookmarkEnd w:id="33"/>
       <w:r>
         <w:rPr>
           <w:rFonts w:ascii="Courier New" w:hAnsi="Courier New" w:cs="Courier New"/>
@@ -20259,7 +20687,7 @@
           <w:lang w:val="en-US"/>
         </w:rPr>
       </w:pPr>
-      <w:bookmarkStart w:id="33" w:name="_Toc470638015"/>
+      <w:bookmarkStart w:id="34" w:name="_Toc470640586"/>
       <w:r>
         <w:rPr>
           <w:rStyle w:val="berschrift2Zchn"/>
@@ -20285,7 +20713,7 @@
         </w:rPr>
         <w:t>Servo Command</w:t>
       </w:r>
-      <w:bookmarkEnd w:id="33"/>
+      <w:bookmarkEnd w:id="34"/>
       <w:r>
         <w:rPr>
           <w:rFonts w:ascii="Courier New" w:hAnsi="Courier New" w:cs="Courier New"/>
@@ -20662,7 +21090,7 @@
           <w:lang w:val="en-US"/>
         </w:rPr>
       </w:pPr>
-      <w:bookmarkStart w:id="34" w:name="_Toc470638016"/>
+      <w:bookmarkStart w:id="35" w:name="_Toc470640587"/>
       <w:r>
         <w:rPr>
           <w:rStyle w:val="berschrift2Zchn"/>
@@ -20688,7 +21116,7 @@
         </w:rPr>
         <w:t>Digital Pin</w:t>
       </w:r>
-      <w:bookmarkEnd w:id="34"/>
+      <w:bookmarkEnd w:id="35"/>
       <w:r>
         <w:rPr>
           <w:rStyle w:val="berschrift2Zchn"/>
@@ -21042,7 +21470,7 @@
           <w:lang w:val="en-US"/>
         </w:rPr>
       </w:pPr>
-      <w:bookmarkStart w:id="35" w:name="_Toc470638017"/>
+      <w:bookmarkStart w:id="36" w:name="_Toc470640588"/>
       <w:r>
         <w:rPr>
           <w:rFonts w:ascii="Courier New" w:hAnsi="Courier New" w:cs="Courier New"/>
@@ -21051,7 +21479,7 @@
         <w:lastRenderedPageBreak/>
         <w:t>Needed Functions</w:t>
       </w:r>
-      <w:bookmarkEnd w:id="35"/>
+      <w:bookmarkEnd w:id="36"/>
     </w:p>
     <w:p>
       <w:pPr>
@@ -21126,7 +21554,7 @@
           <w:lang w:val="en-US"/>
         </w:rPr>
       </w:pPr>
-      <w:bookmarkStart w:id="36" w:name="_Toc470638018"/>
+      <w:bookmarkStart w:id="37" w:name="_Toc470640589"/>
       <w:r>
         <w:rPr>
           <w:rStyle w:val="berschrift2Zchn"/>
@@ -21136,7 +21564,7 @@
         <w:lastRenderedPageBreak/>
         <w:t>ConvertToVoltage</w:t>
       </w:r>
-      <w:bookmarkEnd w:id="36"/>
+      <w:bookmarkEnd w:id="37"/>
       <w:r>
         <w:rPr>
           <w:rFonts w:ascii="Courier New" w:hAnsi="Courier New" w:cs="Courier New"/>
@@ -21283,7 +21711,7 @@
           <w:lang w:val="en-US"/>
         </w:rPr>
       </w:pPr>
-      <w:bookmarkStart w:id="37" w:name="_Toc470638019"/>
+      <w:bookmarkStart w:id="38" w:name="_Toc470640590"/>
       <w:r>
         <w:rPr>
           <w:rStyle w:val="berschrift2Zchn"/>
@@ -21293,7 +21721,7 @@
         <w:lastRenderedPageBreak/>
         <w:t>MicroSecondsToCentimeters</w:t>
       </w:r>
-      <w:bookmarkEnd w:id="37"/>
+      <w:bookmarkEnd w:id="38"/>
       <w:r>
         <w:rPr>
           <w:rFonts w:ascii="Courier New" w:hAnsi="Courier New" w:cs="Courier New"/>
@@ -21445,7 +21873,7 @@
           <w:lang w:val="en-US"/>
         </w:rPr>
       </w:pPr>
-      <w:bookmarkStart w:id="38" w:name="_Toc470638020"/>
+      <w:bookmarkStart w:id="39" w:name="_Toc470640591"/>
       <w:r>
         <w:rPr>
           <w:rStyle w:val="berschrift2Zchn"/>
@@ -21455,7 +21883,7 @@
         <w:lastRenderedPageBreak/>
         <w:t>GetTemperatur</w:t>
       </w:r>
-      <w:bookmarkEnd w:id="38"/>
+      <w:bookmarkEnd w:id="39"/>
       <w:r>
         <w:rPr>
           <w:rFonts w:ascii="Courier New" w:hAnsi="Courier New" w:cs="Courier New"/>
@@ -21673,7 +22101,7 @@
           <w:lang w:val="en-US"/>
         </w:rPr>
       </w:pPr>
-      <w:bookmarkStart w:id="39" w:name="_Toc470638021"/>
+      <w:bookmarkStart w:id="40" w:name="_Toc470640592"/>
       <w:r>
         <w:rPr>
           <w:rStyle w:val="berschrift2Zchn"/>
@@ -21691,7 +22119,7 @@
         </w:rPr>
         <w:t>Vibration</w:t>
       </w:r>
-      <w:bookmarkEnd w:id="39"/>
+      <w:bookmarkEnd w:id="40"/>
       <w:r>
         <w:rPr>
           <w:rFonts w:ascii="Courier New" w:hAnsi="Courier New" w:cs="Courier New"/>
@@ -21843,7 +22271,7 @@
           <w:lang w:val="en-US"/>
         </w:rPr>
       </w:pPr>
-      <w:bookmarkStart w:id="40" w:name="_Toc470638022"/>
+      <w:bookmarkStart w:id="41" w:name="_Toc470640593"/>
       <w:r>
         <w:rPr>
           <w:rStyle w:val="berschrift2Zchn"/>
@@ -21869,7 +22297,7 @@
         </w:rPr>
         <w:t>Sensor</w:t>
       </w:r>
-      <w:bookmarkEnd w:id="40"/>
+      <w:bookmarkEnd w:id="41"/>
       <w:r>
         <w:rPr>
           <w:rFonts w:ascii="Courier New" w:hAnsi="Courier New" w:cs="Courier New"/>
@@ -22025,7 +22453,7 @@
           <w:lang w:val="en-US"/>
         </w:rPr>
       </w:pPr>
-      <w:bookmarkStart w:id="41" w:name="_Toc470638023"/>
+      <w:bookmarkStart w:id="42" w:name="_Toc470640594"/>
       <w:r>
         <w:rPr>
           <w:rStyle w:val="berschrift2Zchn"/>
@@ -22035,7 +22463,7 @@
         <w:lastRenderedPageBreak/>
         <w:t>GetHumidity</w:t>
       </w:r>
-      <w:bookmarkEnd w:id="41"/>
+      <w:bookmarkEnd w:id="42"/>
       <w:r>
         <w:rPr>
           <w:rFonts w:ascii="Courier New" w:hAnsi="Courier New" w:cs="Courier New"/>
@@ -22165,7 +22593,7 @@
           <w:lang w:val="en-US"/>
         </w:rPr>
       </w:pPr>
-      <w:bookmarkStart w:id="42" w:name="_Toc470638024"/>
+      <w:bookmarkStart w:id="43" w:name="_Toc470640595"/>
       <w:r>
         <w:rPr>
           <w:rStyle w:val="berschrift2Zchn"/>
@@ -22175,7 +22603,7 @@
         <w:lastRenderedPageBreak/>
         <w:t>FreeRam</w:t>
       </w:r>
-      <w:bookmarkEnd w:id="42"/>
+      <w:bookmarkEnd w:id="43"/>
       <w:r>
         <w:rPr>
           <w:rFonts w:ascii="Courier New" w:hAnsi="Courier New" w:cs="Courier New"/>
@@ -24445,7 +24873,7 @@
 </file>
 
 <file path=customXml/itemProps2.xml><?xml version="1.0" encoding="utf-8"?>
-<ds:datastoreItem xmlns:ds="http://schemas.openxmlformats.org/officeDocument/2006/customXml" ds:itemID="{03F5D772-094D-47A7-8165-ADAB7E899099}">
+<ds:datastoreItem xmlns:ds="http://schemas.openxmlformats.org/officeDocument/2006/customXml" ds:itemID="{05DAB05D-7D1F-4D09-B616-DEE57DDB4730}">
   <ds:schemaRefs>
     <ds:schemaRef ds:uri="http://schemas.openxmlformats.org/officeDocument/2006/bibliography"/>
   </ds:schemaRefs>

</xml_diff>